<commit_message>
UPDATE README, forms URL
</commit_message>
<xml_diff>
--- a/README.docx
+++ b/README.docx
@@ -119,7 +119,7 @@
         <w:pStyle w:val="Date"/>
       </w:pPr>
       <w:r>
-        <w:t xml:space="preserve">2025-02-04</w:t>
+        <w:t xml:space="preserve">2025-02-06</w:t>
       </w:r>
     </w:p>
     <w:p>
@@ -342,7 +342,7 @@
       </w:r>
     </w:p>
     <w:bookmarkEnd w:id="28"/>
-    <w:bookmarkStart w:id="37" w:name="programa"/>
+    <w:bookmarkStart w:id="29" w:name="presentaciones-de-diapositivas"/>
     <w:p>
       <w:pPr>
         <w:pStyle w:val="Heading1"/>
@@ -357,410 +357,11 @@
         <w:tab/>
       </w:r>
       <w:r>
-        <w:t xml:space="preserve">Programa</w:t>
-      </w:r>
-    </w:p>
-    <w:bookmarkStart w:id="32" w:name="X2936fc77e3a5a8dd60a1b77c5b5e631f858956b"/>
-    <w:p>
-      <w:pPr>
-        <w:pStyle w:val="Heading2"/>
-      </w:pPr>
-      <w:r>
-        <w:rPr>
-          <w:rStyle w:val="SectionNumber"/>
-        </w:rPr>
-        <w:t xml:space="preserve">2.1</w:t>
-      </w:r>
-      <w:r>
-        <w:tab/>
-      </w:r>
-      <w:r>
-        <w:t xml:space="preserve">Día 1: Introducción a las tecnologías geoespaciales</w:t>
-      </w:r>
-    </w:p>
-    <w:p>
-      <w:pPr>
-        <w:pStyle w:val="BlockText"/>
-      </w:pPr>
-      <w:r>
-        <w:t xml:space="preserve">Se añadirán pausas cortas de 5 minutos entre sesiones.</w:t>
-      </w:r>
-    </w:p>
-    <w:bookmarkStart w:id="29" w:name="primera-sesión-1-hora"/>
-    <w:p>
-      <w:pPr>
-        <w:pStyle w:val="Heading3"/>
-      </w:pPr>
-      <w:r>
-        <w:rPr>
-          <w:rStyle w:val="SectionNumber"/>
-        </w:rPr>
-        <w:t xml:space="preserve">2.1.1</w:t>
-      </w:r>
-      <w:r>
-        <w:tab/>
-      </w:r>
-      <w:r>
-        <w:t xml:space="preserve">Primera sesión (1 hora)</w:t>
-      </w:r>
-    </w:p>
-    <w:p>
-      <w:pPr>
-        <w:numPr>
-          <w:ilvl w:val="0"/>
-          <w:numId w:val="1002"/>
-        </w:numPr>
-        <w:pStyle w:val="Compact"/>
-      </w:pPr>
-      <w:r>
-        <w:t xml:space="preserve">Introducción a las tecnologías geoespaciales, entre ellas los Sistemas de Información Geográfica (SIG)</w:t>
-      </w:r>
-    </w:p>
-    <w:p>
-      <w:pPr>
-        <w:numPr>
-          <w:ilvl w:val="0"/>
-          <w:numId w:val="1002"/>
-        </w:numPr>
-        <w:pStyle w:val="Compact"/>
-      </w:pPr>
-      <w:r>
-        <w:t xml:space="preserve">Breve historia y evolución, comenzando en los SIG</w:t>
-      </w:r>
-    </w:p>
-    <w:p>
-      <w:pPr>
-        <w:numPr>
-          <w:ilvl w:val="0"/>
-          <w:numId w:val="1002"/>
-        </w:numPr>
-        <w:pStyle w:val="Compact"/>
-      </w:pPr>
-      <w:r>
-        <w:t xml:space="preserve">Aplicaciones de las tecnologías geoespaciales en diversas disciplinas</w:t>
+        <w:t xml:space="preserve">Presentaciones de diapositivas:</w:t>
       </w:r>
     </w:p>
     <w:bookmarkEnd w:id="29"/>
-    <w:bookmarkStart w:id="30" w:name="segunda-sesión-1.5-horas"/>
-    <w:p>
-      <w:pPr>
-        <w:pStyle w:val="Heading3"/>
-      </w:pPr>
-      <w:r>
-        <w:rPr>
-          <w:rStyle w:val="SectionNumber"/>
-        </w:rPr>
-        <w:t xml:space="preserve">2.1.2</w:t>
-      </w:r>
-      <w:r>
-        <w:tab/>
-      </w:r>
-      <w:r>
-        <w:t xml:space="preserve">Segunda sesión (1.5 horas)</w:t>
-      </w:r>
-    </w:p>
-    <w:p>
-      <w:pPr>
-        <w:numPr>
-          <w:ilvl w:val="0"/>
-          <w:numId w:val="1003"/>
-        </w:numPr>
-        <w:pStyle w:val="Compact"/>
-      </w:pPr>
-      <w:r>
-        <w:t xml:space="preserve">Ejercicios prácticos:</w:t>
-      </w:r>
-    </w:p>
-    <w:p>
-      <w:pPr>
-        <w:numPr>
-          <w:ilvl w:val="1"/>
-          <w:numId w:val="1004"/>
-        </w:numPr>
-        <w:pStyle w:val="Compact"/>
-      </w:pPr>
-      <w:r>
-        <w:t xml:space="preserve">Interfaz gráfica de QGIS</w:t>
-      </w:r>
-    </w:p>
-    <w:p>
-      <w:pPr>
-        <w:numPr>
-          <w:ilvl w:val="1"/>
-          <w:numId w:val="1004"/>
-        </w:numPr>
-        <w:pStyle w:val="Compact"/>
-      </w:pPr>
-      <w:r>
-        <w:t xml:space="preserve">SRC (CRS), fuentes (WMS) para colocar como base</w:t>
-      </w:r>
-    </w:p>
-    <w:p>
-      <w:pPr>
-        <w:numPr>
-          <w:ilvl w:val="1"/>
-          <w:numId w:val="1004"/>
-        </w:numPr>
-        <w:pStyle w:val="Compact"/>
-      </w:pPr>
-      <w:r>
-        <w:t xml:space="preserve">Cargar una fuente ráster, identificar, enmascarar, analizar, exportar</w:t>
-      </w:r>
-    </w:p>
-    <w:p>
-      <w:pPr>
-        <w:numPr>
-          <w:ilvl w:val="1"/>
-          <w:numId w:val="1004"/>
-        </w:numPr>
-        <w:pStyle w:val="Compact"/>
-      </w:pPr>
-      <w:r>
-        <w:t xml:space="preserve">Cargar una fuente vectorial, seleccionar, identificar, modificar</w:t>
-      </w:r>
-    </w:p>
-    <w:p>
-      <w:pPr>
-        <w:numPr>
-          <w:ilvl w:val="1"/>
-          <w:numId w:val="1004"/>
-        </w:numPr>
-        <w:pStyle w:val="Compact"/>
-      </w:pPr>
-      <w:r>
-        <w:t xml:space="preserve">¿Python? ¿R? ¿Qué pintan en las tecnologías geoespaciales?</w:t>
-      </w:r>
-    </w:p>
-    <w:bookmarkEnd w:id="30"/>
-    <w:bookmarkStart w:id="31" w:name="tercera-sesión-1.5-horas"/>
-    <w:p>
-      <w:pPr>
-        <w:pStyle w:val="Heading3"/>
-      </w:pPr>
-      <w:r>
-        <w:rPr>
-          <w:rStyle w:val="SectionNumber"/>
-        </w:rPr>
-        <w:t xml:space="preserve">2.1.3</w:t>
-      </w:r>
-      <w:r>
-        <w:tab/>
-      </w:r>
-      <w:r>
-        <w:t xml:space="preserve">Tercera sesión (1.5 horas)</w:t>
-      </w:r>
-    </w:p>
-    <w:p>
-      <w:pPr>
-        <w:numPr>
-          <w:ilvl w:val="0"/>
-          <w:numId w:val="1005"/>
-        </w:numPr>
-      </w:pPr>
-      <w:r>
-        <w:t xml:space="preserve">Formulación de</w:t>
-      </w:r>
-      <w:r>
-        <w:t xml:space="preserve"> </w:t>
-      </w:r>
-      <w:r>
-        <w:t xml:space="preserve">“</w:t>
-      </w:r>
-      <w:r>
-        <w:t xml:space="preserve">proyectos analíticos</w:t>
-      </w:r>
-      <w:r>
-        <w:t xml:space="preserve">”</w:t>
-      </w:r>
-      <w:r>
-        <w:t xml:space="preserve">. En el ámbito del curso, los proyectos son las distintas piezas que apoyan estudios reales, específicamente, necesidades muy concretas que la información y las técnicas geoespaciales, así como el software asociado, podrían ayudar a resolver. Dos ejemplos:</w:t>
-      </w:r>
-    </w:p>
-    <w:p>
-      <w:pPr>
-        <w:numPr>
-          <w:ilvl w:val="1"/>
-          <w:numId w:val="1006"/>
-        </w:numPr>
-      </w:pPr>
-      <w:r>
-        <w:t xml:space="preserve">Realizar un diseño de muestreo espacial estratificado para garantizar muestra representativa y que ayude a responder la pregunta de investigación planteada. Resuelto esto, se podrían intentar pasos siguientes, como por ejemplo, cómo colectar datos en terreno con coordenada siguiendo el diseño, cómo preparar cuadernos de análisis para cuando lleguen los datos, cómo redactar resultados integrados con código, etc.</w:t>
-      </w:r>
-    </w:p>
-    <w:p>
-      <w:pPr>
-        <w:numPr>
-          <w:ilvl w:val="1"/>
-          <w:numId w:val="1006"/>
-        </w:numPr>
-      </w:pPr>
-      <w:r>
-        <w:t xml:space="preserve">Obtener información de una fuente de uso y cobertura del suelo para, por ejemplo, usarla como covariable en un modelo. Resuelto esto, se podría intentar avanzar en el procesamiento, por ejemplo, generar unidades de análisis (un kernel), preparar los análisis o redactar de forma integrada los resultados.</w:t>
-      </w:r>
-    </w:p>
-    <w:p>
-      <w:pPr>
-        <w:numPr>
-          <w:ilvl w:val="0"/>
-          <w:numId w:val="1005"/>
-        </w:numPr>
-      </w:pPr>
-      <w:r>
-        <w:t xml:space="preserve">Votación de proyectos, orden de prelación.</w:t>
-      </w:r>
-    </w:p>
-    <w:bookmarkEnd w:id="31"/>
-    <w:bookmarkEnd w:id="32"/>
-    <w:bookmarkStart w:id="36" w:name="día-2.-desarrollo-de-proyectos"/>
-    <w:p>
-      <w:pPr>
-        <w:pStyle w:val="Heading2"/>
-      </w:pPr>
-      <w:r>
-        <w:rPr>
-          <w:rStyle w:val="SectionNumber"/>
-        </w:rPr>
-        <w:t xml:space="preserve">2.2</w:t>
-      </w:r>
-      <w:r>
-        <w:tab/>
-      </w:r>
-      <w:r>
-        <w:t xml:space="preserve">Día 2. Desarrollo de proyectos</w:t>
-      </w:r>
-    </w:p>
-    <w:bookmarkStart w:id="33" w:name="Xe048418e9e8311b3007e44ebae18f2d9dea8977"/>
-    <w:p>
-      <w:pPr>
-        <w:pStyle w:val="Heading3"/>
-      </w:pPr>
-      <w:r>
-        <w:rPr>
-          <w:rStyle w:val="SectionNumber"/>
-        </w:rPr>
-        <w:t xml:space="preserve">2.2.1</w:t>
-      </w:r>
-      <w:r>
-        <w:tab/>
-      </w:r>
-      <w:r>
-        <w:t xml:space="preserve">Primera sesión. Desarrollo del proyecto 1 (1.5 horas)</w:t>
-      </w:r>
-    </w:p>
-    <w:p>
-      <w:pPr>
-        <w:numPr>
-          <w:ilvl w:val="0"/>
-          <w:numId w:val="1007"/>
-        </w:numPr>
-        <w:pStyle w:val="Compact"/>
-      </w:pPr>
-      <w:r>
-        <w:t xml:space="preserve">Planteamiento del problema</w:t>
-      </w:r>
-    </w:p>
-    <w:p>
-      <w:pPr>
-        <w:numPr>
-          <w:ilvl w:val="0"/>
-          <w:numId w:val="1007"/>
-        </w:numPr>
-        <w:pStyle w:val="Compact"/>
-      </w:pPr>
-      <w:r>
-        <w:t xml:space="preserve">Evaluación de alternativas</w:t>
-      </w:r>
-    </w:p>
-    <w:p>
-      <w:pPr>
-        <w:numPr>
-          <w:ilvl w:val="0"/>
-          <w:numId w:val="1007"/>
-        </w:numPr>
-        <w:pStyle w:val="Compact"/>
-      </w:pPr>
-      <w:r>
-        <w:t xml:space="preserve">Implementación</w:t>
-      </w:r>
-    </w:p>
-    <w:bookmarkEnd w:id="33"/>
-    <w:bookmarkStart w:id="34" w:name="Xa68a1d7d78cddb4b7ee89fca15077ec0a475c88"/>
-    <w:p>
-      <w:pPr>
-        <w:pStyle w:val="Heading3"/>
-      </w:pPr>
-      <w:r>
-        <w:rPr>
-          <w:rStyle w:val="SectionNumber"/>
-        </w:rPr>
-        <w:t xml:space="preserve">2.2.2</w:t>
-      </w:r>
-      <w:r>
-        <w:tab/>
-      </w:r>
-      <w:r>
-        <w:t xml:space="preserve">Segunda sesión. Desarrollo del proyecto 2 (1.5 horas)</w:t>
-      </w:r>
-    </w:p>
-    <w:p>
-      <w:pPr>
-        <w:numPr>
-          <w:ilvl w:val="0"/>
-          <w:numId w:val="1008"/>
-        </w:numPr>
-        <w:pStyle w:val="Compact"/>
-      </w:pPr>
-      <w:r>
-        <w:t xml:space="preserve">Mismo esquema que la anterior</w:t>
-      </w:r>
-    </w:p>
-    <w:bookmarkEnd w:id="34"/>
-    <w:bookmarkStart w:id="35" w:name="tercera-sesión-1-hora"/>
-    <w:p>
-      <w:pPr>
-        <w:pStyle w:val="Heading3"/>
-      </w:pPr>
-      <w:r>
-        <w:rPr>
-          <w:rStyle w:val="SectionNumber"/>
-        </w:rPr>
-        <w:t xml:space="preserve">2.2.3</w:t>
-      </w:r>
-      <w:r>
-        <w:tab/>
-      </w:r>
-      <w:r>
-        <w:t xml:space="preserve">Tercera sesión (1 hora)</w:t>
-      </w:r>
-    </w:p>
-    <w:p>
-      <w:pPr>
-        <w:numPr>
-          <w:ilvl w:val="0"/>
-          <w:numId w:val="1009"/>
-        </w:numPr>
-        <w:pStyle w:val="Compact"/>
-      </w:pPr>
-      <w:r>
-        <w:t xml:space="preserve">¿Necesito esto de las tecnologías geoespaciales realmente? ¿Necesito un nivel avanzado?</w:t>
-      </w:r>
-    </w:p>
-    <w:p>
-      <w:pPr>
-        <w:numPr>
-          <w:ilvl w:val="0"/>
-          <w:numId w:val="1009"/>
-        </w:numPr>
-        <w:pStyle w:val="Compact"/>
-      </w:pPr>
-      <w:r>
-        <w:t xml:space="preserve">Próximos pasos</w:t>
-      </w:r>
-    </w:p>
-    <w:bookmarkEnd w:id="35"/>
-    <w:bookmarkEnd w:id="36"/>
-    <w:bookmarkEnd w:id="37"/>
-    <w:bookmarkStart w:id="80" w:name="recursos"/>
+    <w:bookmarkStart w:id="40" w:name="programa"/>
     <w:p>
       <w:pPr>
         <w:pStyle w:val="Heading1"/>
@@ -775,10 +376,10 @@
         <w:tab/>
       </w:r>
       <w:r>
-        <w:t xml:space="preserve">Recursos</w:t>
-      </w:r>
-    </w:p>
-    <w:bookmarkStart w:id="38" w:name="hardware-necesario"/>
+        <w:t xml:space="preserve">Programa</w:t>
+      </w:r>
+    </w:p>
+    <w:bookmarkStart w:id="35" w:name="X2936fc77e3a5a8dd60a1b77c5b5e631f858956b"/>
     <w:p>
       <w:pPr>
         <w:pStyle w:val="Heading2"/>
@@ -788,6 +389,490 @@
           <w:rStyle w:val="SectionNumber"/>
         </w:rPr>
         <w:t xml:space="preserve">3.1</w:t>
+      </w:r>
+      <w:r>
+        <w:tab/>
+      </w:r>
+      <w:r>
+        <w:t xml:space="preserve">Día 1: Introducción a las tecnologías geoespaciales</w:t>
+      </w:r>
+    </w:p>
+    <w:p>
+      <w:pPr>
+        <w:pStyle w:val="BlockText"/>
+      </w:pPr>
+      <w:r>
+        <w:t xml:space="preserve">Se añadirán pausas cortas de 5 minutos entre sesiones.</w:t>
+      </w:r>
+    </w:p>
+    <w:bookmarkStart w:id="30" w:name="primera-sesión-1-hora"/>
+    <w:p>
+      <w:pPr>
+        <w:pStyle w:val="Heading3"/>
+      </w:pPr>
+      <w:r>
+        <w:rPr>
+          <w:rStyle w:val="SectionNumber"/>
+        </w:rPr>
+        <w:t xml:space="preserve">3.1.1</w:t>
+      </w:r>
+      <w:r>
+        <w:tab/>
+      </w:r>
+      <w:r>
+        <w:t xml:space="preserve">Primera sesión (1 hora)</w:t>
+      </w:r>
+    </w:p>
+    <w:p>
+      <w:pPr>
+        <w:numPr>
+          <w:ilvl w:val="0"/>
+          <w:numId w:val="1002"/>
+        </w:numPr>
+        <w:pStyle w:val="Compact"/>
+      </w:pPr>
+      <w:r>
+        <w:t xml:space="preserve">Introducción a las tecnologías geoespaciales, entre ellas los Sistemas de Información Geográfica (SIG)</w:t>
+      </w:r>
+    </w:p>
+    <w:p>
+      <w:pPr>
+        <w:numPr>
+          <w:ilvl w:val="0"/>
+          <w:numId w:val="1002"/>
+        </w:numPr>
+        <w:pStyle w:val="Compact"/>
+      </w:pPr>
+      <w:r>
+        <w:t xml:space="preserve">Breve historia y evolución, comenzando en los SIG</w:t>
+      </w:r>
+    </w:p>
+    <w:p>
+      <w:pPr>
+        <w:numPr>
+          <w:ilvl w:val="0"/>
+          <w:numId w:val="1002"/>
+        </w:numPr>
+        <w:pStyle w:val="Compact"/>
+      </w:pPr>
+      <w:r>
+        <w:t xml:space="preserve">Aplicaciones de las tecnologías geoespaciales en diversas disciplinas</w:t>
+      </w:r>
+    </w:p>
+    <w:bookmarkEnd w:id="30"/>
+    <w:bookmarkStart w:id="31" w:name="segunda-sesión-1.5-horas"/>
+    <w:p>
+      <w:pPr>
+        <w:pStyle w:val="Heading3"/>
+      </w:pPr>
+      <w:r>
+        <w:rPr>
+          <w:rStyle w:val="SectionNumber"/>
+        </w:rPr>
+        <w:t xml:space="preserve">3.1.2</w:t>
+      </w:r>
+      <w:r>
+        <w:tab/>
+      </w:r>
+      <w:r>
+        <w:t xml:space="preserve">Segunda sesión (1.5 horas)</w:t>
+      </w:r>
+    </w:p>
+    <w:p>
+      <w:pPr>
+        <w:numPr>
+          <w:ilvl w:val="0"/>
+          <w:numId w:val="1003"/>
+        </w:numPr>
+        <w:pStyle w:val="Compact"/>
+      </w:pPr>
+      <w:r>
+        <w:t xml:space="preserve">Ejercicios prácticos:</w:t>
+      </w:r>
+    </w:p>
+    <w:p>
+      <w:pPr>
+        <w:numPr>
+          <w:ilvl w:val="1"/>
+          <w:numId w:val="1004"/>
+        </w:numPr>
+        <w:pStyle w:val="Compact"/>
+      </w:pPr>
+      <w:r>
+        <w:t xml:space="preserve">Interfaz gráfica de QGIS</w:t>
+      </w:r>
+    </w:p>
+    <w:p>
+      <w:pPr>
+        <w:numPr>
+          <w:ilvl w:val="1"/>
+          <w:numId w:val="1004"/>
+        </w:numPr>
+        <w:pStyle w:val="Compact"/>
+      </w:pPr>
+      <w:r>
+        <w:t xml:space="preserve">SRC (CRS), fuentes (WMS) para colocar como base</w:t>
+      </w:r>
+    </w:p>
+    <w:p>
+      <w:pPr>
+        <w:numPr>
+          <w:ilvl w:val="1"/>
+          <w:numId w:val="1004"/>
+        </w:numPr>
+        <w:pStyle w:val="Compact"/>
+      </w:pPr>
+      <w:r>
+        <w:t xml:space="preserve">Cargar una fuente ráster, identificar, enmascarar, analizar, exportar</w:t>
+      </w:r>
+    </w:p>
+    <w:p>
+      <w:pPr>
+        <w:numPr>
+          <w:ilvl w:val="1"/>
+          <w:numId w:val="1004"/>
+        </w:numPr>
+        <w:pStyle w:val="Compact"/>
+      </w:pPr>
+      <w:r>
+        <w:t xml:space="preserve">Cargar una fuente vectorial, seleccionar, identificar, modificar</w:t>
+      </w:r>
+    </w:p>
+    <w:p>
+      <w:pPr>
+        <w:numPr>
+          <w:ilvl w:val="1"/>
+          <w:numId w:val="1004"/>
+        </w:numPr>
+        <w:pStyle w:val="Compact"/>
+      </w:pPr>
+      <w:r>
+        <w:t xml:space="preserve">¿Python? ¿R? ¿Qué pintan en las tecnologías geoespaciales?</w:t>
+      </w:r>
+    </w:p>
+    <w:bookmarkEnd w:id="31"/>
+    <w:bookmarkStart w:id="34" w:name="tercera-sesión-1.5-horas"/>
+    <w:p>
+      <w:pPr>
+        <w:pStyle w:val="Heading3"/>
+      </w:pPr>
+      <w:r>
+        <w:rPr>
+          <w:rStyle w:val="SectionNumber"/>
+        </w:rPr>
+        <w:t xml:space="preserve">3.1.3</w:t>
+      </w:r>
+      <w:r>
+        <w:tab/>
+      </w:r>
+      <w:r>
+        <w:t xml:space="preserve">Tercera sesión (1.5 horas)</w:t>
+      </w:r>
+    </w:p>
+    <w:p>
+      <w:pPr>
+        <w:numPr>
+          <w:ilvl w:val="0"/>
+          <w:numId w:val="1005"/>
+        </w:numPr>
+      </w:pPr>
+      <w:r>
+        <w:t xml:space="preserve">Formulación de</w:t>
+      </w:r>
+      <w:r>
+        <w:t xml:space="preserve"> </w:t>
+      </w:r>
+      <w:r>
+        <w:t xml:space="preserve">“</w:t>
+      </w:r>
+      <w:r>
+        <w:t xml:space="preserve">proyectos analíticos</w:t>
+      </w:r>
+      <w:r>
+        <w:t xml:space="preserve">”</w:t>
+      </w:r>
+      <w:r>
+        <w:t xml:space="preserve">. Para</w:t>
+      </w:r>
+      <w:r>
+        <w:t xml:space="preserve"> </w:t>
+      </w:r>
+      <w:r>
+        <w:rPr>
+          <w:bCs/>
+          <w:b/>
+        </w:rPr>
+        <w:t xml:space="preserve">formular tu proyecto analítico</w:t>
+      </w:r>
+      <w:r>
+        <w:t xml:space="preserve">, puedes usar este formulario de Google:</w:t>
+      </w:r>
+      <w:r>
+        <w:t xml:space="preserve"> </w:t>
+      </w:r>
+      <w:hyperlink r:id="rId32">
+        <w:r>
+          <w:rPr>
+            <w:rStyle w:val="Hyperlink"/>
+          </w:rPr>
+          <w:t xml:space="preserve">https://forms.gle/Fd1Tu1oasYDddT3p9</w:t>
+        </w:r>
+      </w:hyperlink>
+      <w:r>
+        <w:t xml:space="preserve">. En el ámbito del curso, un proyecto analítico es una pieza que apoya un estudio real, específicamente, una necesidad muy concreta que la información geográfica y las técnicas geoespaciales podrían ayudar a resolver. Dos ejemplos:</w:t>
+      </w:r>
+    </w:p>
+    <w:p>
+      <w:pPr>
+        <w:numPr>
+          <w:ilvl w:val="1"/>
+          <w:numId w:val="1006"/>
+        </w:numPr>
+      </w:pPr>
+      <w:r>
+        <w:t xml:space="preserve">Realizar un diseño de muestreo espacial estratificado para garantizar muestra representativa y que ayude a responder la pregunta de investigación planteada. Resuelto esto, se podrían intentar pasos siguientes, como por ejemplo, proponer cómo colectar datos en terreno con coordenada siguiendo el diseño, cómo preparar cuadernos de análisis para cuando lleguen los datos, cómo redactar resultados integrados con código, etc.</w:t>
+      </w:r>
+    </w:p>
+    <w:p>
+      <w:pPr>
+        <w:numPr>
+          <w:ilvl w:val="1"/>
+          <w:numId w:val="1006"/>
+        </w:numPr>
+      </w:pPr>
+      <w:r>
+        <w:t xml:space="preserve">Obtener información de una fuente de uso y cobertura del suelo para, por ejemplo, usarla como covariable en un modelo. Resuelto esto, se podría intentar avanzar en el procesamiento, por ejemplo, generar unidades de análisis (también denominado</w:t>
+      </w:r>
+      <w:r>
+        <w:t xml:space="preserve"> </w:t>
+      </w:r>
+      <w:r>
+        <w:t xml:space="preserve">“</w:t>
+      </w:r>
+      <w:r>
+        <w:t xml:space="preserve">kernel</w:t>
+      </w:r>
+      <w:r>
+        <w:t xml:space="preserve">”</w:t>
+      </w:r>
+      <w:r>
+        <w:t xml:space="preserve">), preparar los análisis o redactar de forma integrada los resultados.</w:t>
+      </w:r>
+    </w:p>
+    <w:p>
+      <w:pPr>
+        <w:numPr>
+          <w:ilvl w:val="0"/>
+          <w:numId w:val="1005"/>
+        </w:numPr>
+      </w:pPr>
+      <w:r>
+        <w:t xml:space="preserve">Votación de proyectos, orden de prelación. Cada persona votará por los tres proyectos que considere más interesantes. Con dicha votación, se establecerá un orden de prelación en función del número de votos obtenidos por cada proyecto. Los proyectos que no sean seleccionados, se podrán desarrollar en la sesión del día 2. Puedes usar este</w:t>
+      </w:r>
+      <w:r>
+        <w:t xml:space="preserve"> </w:t>
+      </w:r>
+      <w:r>
+        <w:rPr>
+          <w:bCs/>
+          <w:b/>
+        </w:rPr>
+        <w:t xml:space="preserve">formulario de Google para realizar tu votación</w:t>
+      </w:r>
+      <w:r>
+        <w:t xml:space="preserve">:</w:t>
+      </w:r>
+      <w:r>
+        <w:t xml:space="preserve"> </w:t>
+      </w:r>
+      <w:hyperlink r:id="rId33">
+        <w:r>
+          <w:rPr>
+            <w:rStyle w:val="Hyperlink"/>
+          </w:rPr>
+          <w:t xml:space="preserve">https://forms.gle/hsbYbzBhGJpMk4Mn8</w:t>
+        </w:r>
+      </w:hyperlink>
+    </w:p>
+    <w:bookmarkEnd w:id="34"/>
+    <w:bookmarkEnd w:id="35"/>
+    <w:bookmarkStart w:id="39" w:name="día-2.-desarrollo-de-proyectos"/>
+    <w:p>
+      <w:pPr>
+        <w:pStyle w:val="Heading2"/>
+      </w:pPr>
+      <w:r>
+        <w:rPr>
+          <w:rStyle w:val="SectionNumber"/>
+        </w:rPr>
+        <w:t xml:space="preserve">3.2</w:t>
+      </w:r>
+      <w:r>
+        <w:tab/>
+      </w:r>
+      <w:r>
+        <w:t xml:space="preserve">Día 2. Desarrollo de proyectos</w:t>
+      </w:r>
+    </w:p>
+    <w:bookmarkStart w:id="36" w:name="Xe048418e9e8311b3007e44ebae18f2d9dea8977"/>
+    <w:p>
+      <w:pPr>
+        <w:pStyle w:val="Heading3"/>
+      </w:pPr>
+      <w:r>
+        <w:rPr>
+          <w:rStyle w:val="SectionNumber"/>
+        </w:rPr>
+        <w:t xml:space="preserve">3.2.1</w:t>
+      </w:r>
+      <w:r>
+        <w:tab/>
+      </w:r>
+      <w:r>
+        <w:t xml:space="preserve">Primera sesión. Desarrollo del proyecto 1 (1.5 horas)</w:t>
+      </w:r>
+    </w:p>
+    <w:p>
+      <w:pPr>
+        <w:numPr>
+          <w:ilvl w:val="0"/>
+          <w:numId w:val="1007"/>
+        </w:numPr>
+        <w:pStyle w:val="Compact"/>
+      </w:pPr>
+      <w:r>
+        <w:t xml:space="preserve">Planteamiento del problema</w:t>
+      </w:r>
+    </w:p>
+    <w:p>
+      <w:pPr>
+        <w:numPr>
+          <w:ilvl w:val="0"/>
+          <w:numId w:val="1007"/>
+        </w:numPr>
+        <w:pStyle w:val="Compact"/>
+      </w:pPr>
+      <w:r>
+        <w:t xml:space="preserve">Evaluación de alternativas</w:t>
+      </w:r>
+    </w:p>
+    <w:p>
+      <w:pPr>
+        <w:numPr>
+          <w:ilvl w:val="0"/>
+          <w:numId w:val="1007"/>
+        </w:numPr>
+        <w:pStyle w:val="Compact"/>
+      </w:pPr>
+      <w:r>
+        <w:t xml:space="preserve">Implementación</w:t>
+      </w:r>
+    </w:p>
+    <w:bookmarkEnd w:id="36"/>
+    <w:bookmarkStart w:id="37" w:name="Xa68a1d7d78cddb4b7ee89fca15077ec0a475c88"/>
+    <w:p>
+      <w:pPr>
+        <w:pStyle w:val="Heading3"/>
+      </w:pPr>
+      <w:r>
+        <w:rPr>
+          <w:rStyle w:val="SectionNumber"/>
+        </w:rPr>
+        <w:t xml:space="preserve">3.2.2</w:t>
+      </w:r>
+      <w:r>
+        <w:tab/>
+      </w:r>
+      <w:r>
+        <w:t xml:space="preserve">Segunda sesión. Desarrollo del proyecto 2 (1.5 horas)</w:t>
+      </w:r>
+    </w:p>
+    <w:p>
+      <w:pPr>
+        <w:numPr>
+          <w:ilvl w:val="0"/>
+          <w:numId w:val="1008"/>
+        </w:numPr>
+        <w:pStyle w:val="Compact"/>
+      </w:pPr>
+      <w:r>
+        <w:t xml:space="preserve">Mismo esquema que la anterior</w:t>
+      </w:r>
+    </w:p>
+    <w:bookmarkEnd w:id="37"/>
+    <w:bookmarkStart w:id="38" w:name="tercera-sesión-1-hora"/>
+    <w:p>
+      <w:pPr>
+        <w:pStyle w:val="Heading3"/>
+      </w:pPr>
+      <w:r>
+        <w:rPr>
+          <w:rStyle w:val="SectionNumber"/>
+        </w:rPr>
+        <w:t xml:space="preserve">3.2.3</w:t>
+      </w:r>
+      <w:r>
+        <w:tab/>
+      </w:r>
+      <w:r>
+        <w:t xml:space="preserve">Tercera sesión (1 hora)</w:t>
+      </w:r>
+    </w:p>
+    <w:p>
+      <w:pPr>
+        <w:numPr>
+          <w:ilvl w:val="0"/>
+          <w:numId w:val="1009"/>
+        </w:numPr>
+        <w:pStyle w:val="Compact"/>
+      </w:pPr>
+      <w:r>
+        <w:t xml:space="preserve">¿Necesito esto de las tecnologías geoespaciales realmente? ¿Necesito un nivel avanzado?</w:t>
+      </w:r>
+    </w:p>
+    <w:p>
+      <w:pPr>
+        <w:numPr>
+          <w:ilvl w:val="0"/>
+          <w:numId w:val="1009"/>
+        </w:numPr>
+        <w:pStyle w:val="Compact"/>
+      </w:pPr>
+      <w:r>
+        <w:t xml:space="preserve">Próximos pasos</w:t>
+      </w:r>
+    </w:p>
+    <w:bookmarkEnd w:id="38"/>
+    <w:bookmarkEnd w:id="39"/>
+    <w:bookmarkEnd w:id="40"/>
+    <w:bookmarkStart w:id="83" w:name="recursos"/>
+    <w:p>
+      <w:pPr>
+        <w:pStyle w:val="Heading1"/>
+      </w:pPr>
+      <w:r>
+        <w:rPr>
+          <w:rStyle w:val="SectionNumber"/>
+        </w:rPr>
+        <w:t xml:space="preserve">4</w:t>
+      </w:r>
+      <w:r>
+        <w:tab/>
+      </w:r>
+      <w:r>
+        <w:t xml:space="preserve">Recursos</w:t>
+      </w:r>
+    </w:p>
+    <w:bookmarkStart w:id="41" w:name="hardware-necesario"/>
+    <w:p>
+      <w:pPr>
+        <w:pStyle w:val="Heading2"/>
+      </w:pPr>
+      <w:r>
+        <w:rPr>
+          <w:rStyle w:val="SectionNumber"/>
+        </w:rPr>
+        <w:t xml:space="preserve">4.1</w:t>
       </w:r>
       <w:r>
         <w:tab/>
@@ -818,8 +903,8 @@
         <w:t xml:space="preserve">Necesitarás una PC o Mac. Mi capacidad de dar soporte de instalación de paquetes de software en Windows y MacOS es muy limitada. Alguna IA seguramente te puede ayudar más que yo. Si usas una PC Linux, entonces seguramente seré un mejor soporte para la instalación de software.</w:t>
       </w:r>
     </w:p>
-    <w:bookmarkEnd w:id="38"/>
-    <w:bookmarkStart w:id="43" w:name="software"/>
+    <w:bookmarkEnd w:id="41"/>
+    <w:bookmarkStart w:id="46" w:name="software"/>
     <w:p>
       <w:pPr>
         <w:pStyle w:val="Heading2"/>
@@ -828,7 +913,7 @@
         <w:rPr>
           <w:rStyle w:val="SectionNumber"/>
         </w:rPr>
-        <w:t xml:space="preserve">3.2</w:t>
+        <w:t xml:space="preserve">4.2</w:t>
       </w:r>
       <w:r>
         <w:tab/>
@@ -1002,7 +1087,7 @@
         </w:numPr>
         <w:pStyle w:val="Compact"/>
       </w:pPr>
-      <w:hyperlink r:id="rId39">
+      <w:hyperlink r:id="rId42">
         <w:r>
           <w:rPr>
             <w:rStyle w:val="Hyperlink"/>
@@ -1019,7 +1104,7 @@
         </w:numPr>
         <w:pStyle w:val="Compact"/>
       </w:pPr>
-      <w:hyperlink r:id="rId40">
+      <w:hyperlink r:id="rId43">
         <w:r>
           <w:rPr>
             <w:rStyle w:val="Hyperlink"/>
@@ -1078,7 +1163,7 @@
       <w:r>
         <w:t xml:space="preserve"> </w:t>
       </w:r>
-      <w:hyperlink r:id="rId41">
+      <w:hyperlink r:id="rId44">
         <w:r>
           <w:rPr>
             <w:rStyle w:val="Hyperlink"/>
@@ -1135,7 +1220,7 @@
       <w:r>
         <w:t xml:space="preserve"> </w:t>
       </w:r>
-      <w:hyperlink r:id="rId42">
+      <w:hyperlink r:id="rId45">
         <w:r>
           <w:rPr>
             <w:rStyle w:val="Hyperlink"/>
@@ -1277,8 +1362,8 @@
         <w:t xml:space="preserve">Docker. Si te queda mucha vida profesional por delante, aprender Docker es una gran inversión. Los viejos también estamos autorizados a aprender Docker, porque el infierno de las dependencias de software afecta a todos, jóvenes y viejos. Docker resuelve las dependencias bastante bien.</w:t>
       </w:r>
     </w:p>
-    <w:bookmarkEnd w:id="43"/>
-    <w:bookmarkStart w:id="53" w:name="Xcc9d9f7a4f20098e1ff031e294b6a395640bc8c"/>
+    <w:bookmarkEnd w:id="46"/>
+    <w:bookmarkStart w:id="56" w:name="Xcc9d9f7a4f20098e1ff031e294b6a395640bc8c"/>
     <w:p>
       <w:pPr>
         <w:pStyle w:val="Heading2"/>
@@ -1287,7 +1372,7 @@
         <w:rPr>
           <w:rStyle w:val="SectionNumber"/>
         </w:rPr>
-        <w:t xml:space="preserve">3.3</w:t>
+        <w:t xml:space="preserve">4.3</w:t>
       </w:r>
       <w:r>
         <w:tab/>
@@ -1328,7 +1413,7 @@
         </w:numPr>
         <w:pStyle w:val="Compact"/>
       </w:pPr>
-      <w:hyperlink r:id="rId44">
+      <w:hyperlink r:id="rId47">
         <w:r>
           <w:rPr>
             <w:rStyle w:val="Hyperlink"/>
@@ -1342,7 +1427,7 @@
       <w:r>
         <w:t xml:space="preserve"> </w:t>
       </w:r>
-      <w:hyperlink r:id="rId45">
+      <w:hyperlink r:id="rId48">
         <w:r>
           <w:rPr>
             <w:rStyle w:val="Hyperlink"/>
@@ -1365,7 +1450,7 @@
         </w:numPr>
         <w:pStyle w:val="Compact"/>
       </w:pPr>
-      <w:hyperlink r:id="rId46">
+      <w:hyperlink r:id="rId49">
         <w:r>
           <w:rPr>
             <w:rStyle w:val="Hyperlink"/>
@@ -1403,7 +1488,7 @@
         </w:numPr>
         <w:pStyle w:val="Compact"/>
       </w:pPr>
-      <w:hyperlink r:id="rId47">
+      <w:hyperlink r:id="rId50">
         <w:r>
           <w:rPr>
             <w:rStyle w:val="Hyperlink"/>
@@ -1420,7 +1505,7 @@
         </w:numPr>
         <w:pStyle w:val="Compact"/>
       </w:pPr>
-      <w:hyperlink r:id="rId48">
+      <w:hyperlink r:id="rId51">
         <w:r>
           <w:rPr>
             <w:rStyle w:val="Hyperlink"/>
@@ -1437,7 +1522,7 @@
         </w:numPr>
         <w:pStyle w:val="Compact"/>
       </w:pPr>
-      <w:hyperlink r:id="rId49">
+      <w:hyperlink r:id="rId52">
         <w:r>
           <w:rPr>
             <w:rStyle w:val="Hyperlink"/>
@@ -1454,7 +1539,7 @@
       <w:r>
         <w:t xml:space="preserve"> </w:t>
       </w:r>
-      <w:hyperlink r:id="rId50">
+      <w:hyperlink r:id="rId53">
         <w:r>
           <w:rPr>
             <w:rStyle w:val="Hyperlink"/>
@@ -1471,7 +1556,7 @@
         </w:numPr>
         <w:pStyle w:val="Compact"/>
       </w:pPr>
-      <w:hyperlink r:id="rId51">
+      <w:hyperlink r:id="rId54">
         <w:r>
           <w:rPr>
             <w:rStyle w:val="Hyperlink"/>
@@ -1488,7 +1573,7 @@
         </w:numPr>
         <w:pStyle w:val="Compact"/>
       </w:pPr>
-      <w:hyperlink r:id="rId52">
+      <w:hyperlink r:id="rId55">
         <w:r>
           <w:rPr>
             <w:rStyle w:val="Hyperlink"/>
@@ -1512,8 +1597,8 @@
         <w:t xml:space="preserve">Zotero Desktop y cuenta en Zotero. Te podría ayudar a manejar citas y referencias. Existen otros servicios de apoyo para construir una buena lista de referencias, tales como Scite, CiteDrive y Perplexity, pero hay que andarse con cuidado con estos servicios, porque bien sabemos que en algunos casos, alucinan (valga añadir que han mejorado mucho en los últimos meses).</w:t>
       </w:r>
     </w:p>
-    <w:bookmarkEnd w:id="53"/>
-    <w:bookmarkStart w:id="78" w:name="fuentes-de-datos"/>
+    <w:bookmarkEnd w:id="56"/>
+    <w:bookmarkStart w:id="81" w:name="fuentes-de-datos"/>
     <w:p>
       <w:pPr>
         <w:pStyle w:val="Heading2"/>
@@ -1522,7 +1607,7 @@
         <w:rPr>
           <w:rStyle w:val="SectionNumber"/>
         </w:rPr>
-        <w:t xml:space="preserve">3.4</w:t>
+        <w:t xml:space="preserve">4.4</w:t>
       </w:r>
       <w:r>
         <w:tab/>
@@ -1531,7 +1616,7 @@
         <w:t xml:space="preserve">Fuentes de datos</w:t>
       </w:r>
     </w:p>
-    <w:bookmarkStart w:id="54" w:name="recomendación-general"/>
+    <w:bookmarkStart w:id="57" w:name="recomendación-general"/>
     <w:p>
       <w:pPr>
         <w:pStyle w:val="Heading3"/>
@@ -1540,7 +1625,7 @@
         <w:rPr>
           <w:rStyle w:val="SectionNumber"/>
         </w:rPr>
-        <w:t xml:space="preserve">3.4.1</w:t>
+        <w:t xml:space="preserve">4.4.1</w:t>
       </w:r>
       <w:r>
         <w:tab/>
@@ -1571,8 +1656,8 @@
         <w:t xml:space="preserve">Imágenes satelitales (por ejemplo, Landsat, Sentinel), bases de datos geográficos disponibles públicamente. Orientaré dónde obtener estas fuentes, pero últimamente recomiendo apuntar primero al Google Earth Engine.</w:t>
       </w:r>
     </w:p>
-    <w:bookmarkEnd w:id="54"/>
-    <w:bookmarkStart w:id="77" w:name="X59a06acc761667d17e64928755d02a6ab7648d5"/>
+    <w:bookmarkEnd w:id="57"/>
+    <w:bookmarkStart w:id="80" w:name="X59a06acc761667d17e64928755d02a6ab7648d5"/>
     <w:p>
       <w:pPr>
         <w:pStyle w:val="Heading3"/>
@@ -1581,7 +1666,7 @@
         <w:rPr>
           <w:rStyle w:val="SectionNumber"/>
         </w:rPr>
-        <w:t xml:space="preserve">3.4.2</w:t>
+        <w:t xml:space="preserve">4.4.2</w:t>
       </w:r>
       <w:r>
         <w:tab/>
@@ -1598,7 +1683,7 @@
         </w:numPr>
         <w:pStyle w:val="Compact"/>
       </w:pPr>
-      <w:hyperlink r:id="rId55">
+      <w:hyperlink r:id="rId58">
         <w:r>
           <w:rPr>
             <w:rStyle w:val="Hyperlink"/>
@@ -1645,7 +1730,7 @@
         </w:numPr>
         <w:pStyle w:val="Compact"/>
       </w:pPr>
-      <w:hyperlink r:id="rId56">
+      <w:hyperlink r:id="rId59">
         <w:r>
           <w:rPr>
             <w:rStyle w:val="Hyperlink"/>
@@ -1662,7 +1747,7 @@
         </w:numPr>
         <w:pStyle w:val="Compact"/>
       </w:pPr>
-      <w:hyperlink r:id="rId57">
+      <w:hyperlink r:id="rId60">
         <w:r>
           <w:rPr>
             <w:rStyle w:val="Hyperlink"/>
@@ -1676,7 +1761,7 @@
       <w:r>
         <w:t xml:space="preserve"> </w:t>
       </w:r>
-      <w:hyperlink r:id="rId58">
+      <w:hyperlink r:id="rId61">
         <w:r>
           <w:rPr>
             <w:rStyle w:val="Hyperlink"/>
@@ -1792,7 +1877,7 @@
         </w:numPr>
         <w:pStyle w:val="Compact"/>
       </w:pPr>
-      <w:hyperlink r:id="rId59">
+      <w:hyperlink r:id="rId62">
         <w:r>
           <w:rPr>
             <w:rStyle w:val="Hyperlink"/>
@@ -1809,7 +1894,7 @@
         </w:numPr>
         <w:pStyle w:val="Compact"/>
       </w:pPr>
-      <w:hyperlink r:id="rId60">
+      <w:hyperlink r:id="rId63">
         <w:r>
           <w:rPr>
             <w:rStyle w:val="Hyperlink"/>
@@ -1826,7 +1911,7 @@
         </w:numPr>
         <w:pStyle w:val="Compact"/>
       </w:pPr>
-      <w:hyperlink r:id="rId61">
+      <w:hyperlink r:id="rId64">
         <w:r>
           <w:rPr>
             <w:rStyle w:val="Hyperlink"/>
@@ -1843,7 +1928,7 @@
         </w:numPr>
         <w:pStyle w:val="Compact"/>
       </w:pPr>
-      <w:hyperlink r:id="rId62">
+      <w:hyperlink r:id="rId65">
         <w:r>
           <w:rPr>
             <w:rStyle w:val="Hyperlink"/>
@@ -1860,7 +1945,7 @@
         </w:numPr>
         <w:pStyle w:val="Compact"/>
       </w:pPr>
-      <w:hyperlink r:id="rId63">
+      <w:hyperlink r:id="rId66">
         <w:r>
           <w:rPr>
             <w:rStyle w:val="Hyperlink"/>
@@ -1877,7 +1962,7 @@
         </w:numPr>
         <w:pStyle w:val="Compact"/>
       </w:pPr>
-      <w:hyperlink r:id="rId64">
+      <w:hyperlink r:id="rId67">
         <w:r>
           <w:rPr>
             <w:rStyle w:val="Hyperlink"/>
@@ -1894,7 +1979,7 @@
         </w:numPr>
         <w:pStyle w:val="Compact"/>
       </w:pPr>
-      <w:hyperlink r:id="rId65">
+      <w:hyperlink r:id="rId68">
         <w:r>
           <w:rPr>
             <w:rStyle w:val="Hyperlink"/>
@@ -1908,7 +1993,7 @@
       <w:r>
         <w:t xml:space="preserve"> </w:t>
       </w:r>
-      <w:hyperlink r:id="rId66">
+      <w:hyperlink r:id="rId69">
         <w:r>
           <w:rPr>
             <w:rStyle w:val="Hyperlink"/>
@@ -1946,7 +2031,7 @@
       <w:r>
         <w:t xml:space="preserve"> </w:t>
       </w:r>
-      <w:hyperlink r:id="rId67">
+      <w:hyperlink r:id="rId70">
         <w:r>
           <w:rPr>
             <w:rStyle w:val="Hyperlink"/>
@@ -1963,7 +2048,7 @@
         </w:numPr>
         <w:pStyle w:val="Compact"/>
       </w:pPr>
-      <w:hyperlink r:id="rId68">
+      <w:hyperlink r:id="rId71">
         <w:r>
           <w:rPr>
             <w:rStyle w:val="Hyperlink"/>
@@ -1980,7 +2065,7 @@
         </w:numPr>
         <w:pStyle w:val="Compact"/>
       </w:pPr>
-      <w:hyperlink r:id="rId69">
+      <w:hyperlink r:id="rId72">
         <w:r>
           <w:rPr>
             <w:rStyle w:val="Hyperlink"/>
@@ -1997,7 +2082,7 @@
         </w:numPr>
         <w:pStyle w:val="Compact"/>
       </w:pPr>
-      <w:hyperlink r:id="rId70">
+      <w:hyperlink r:id="rId73">
         <w:r>
           <w:rPr>
             <w:rStyle w:val="Hyperlink"/>
@@ -2038,7 +2123,7 @@
         </w:numPr>
         <w:pStyle w:val="Compact"/>
       </w:pPr>
-      <w:hyperlink r:id="rId71">
+      <w:hyperlink r:id="rId74">
         <w:r>
           <w:rPr>
             <w:rStyle w:val="Hyperlink"/>
@@ -2079,7 +2164,7 @@
         </w:numPr>
         <w:pStyle w:val="Compact"/>
       </w:pPr>
-      <w:hyperlink r:id="rId72">
+      <w:hyperlink r:id="rId75">
         <w:r>
           <w:rPr>
             <w:rStyle w:val="Hyperlink"/>
@@ -2096,7 +2181,7 @@
         </w:numPr>
         <w:pStyle w:val="Compact"/>
       </w:pPr>
-      <w:hyperlink r:id="rId73">
+      <w:hyperlink r:id="rId76">
         <w:r>
           <w:rPr>
             <w:rStyle w:val="Hyperlink"/>
@@ -2113,7 +2198,7 @@
         </w:numPr>
         <w:pStyle w:val="Compact"/>
       </w:pPr>
-      <w:hyperlink r:id="rId74">
+      <w:hyperlink r:id="rId77">
         <w:r>
           <w:rPr>
             <w:rStyle w:val="Hyperlink"/>
@@ -2154,7 +2239,7 @@
         </w:numPr>
         <w:pStyle w:val="Compact"/>
       </w:pPr>
-      <w:hyperlink r:id="rId75">
+      <w:hyperlink r:id="rId78">
         <w:r>
           <w:rPr>
             <w:rStyle w:val="Hyperlink"/>
@@ -2171,7 +2256,7 @@
         </w:numPr>
         <w:pStyle w:val="Compact"/>
       </w:pPr>
-      <w:hyperlink r:id="rId76">
+      <w:hyperlink r:id="rId79">
         <w:r>
           <w:rPr>
             <w:rStyle w:val="Hyperlink"/>
@@ -2180,9 +2265,9 @@
         </w:r>
       </w:hyperlink>
     </w:p>
-    <w:bookmarkEnd w:id="77"/>
-    <w:bookmarkEnd w:id="78"/>
-    <w:bookmarkStart w:id="79" w:name="otros-recursos-muy-útiles"/>
+    <w:bookmarkEnd w:id="80"/>
+    <w:bookmarkEnd w:id="81"/>
+    <w:bookmarkStart w:id="82" w:name="otros-recursos-muy-útiles"/>
     <w:p>
       <w:pPr>
         <w:pStyle w:val="Heading2"/>
@@ -2191,7 +2276,7 @@
         <w:rPr>
           <w:rStyle w:val="SectionNumber"/>
         </w:rPr>
-        <w:t xml:space="preserve">3.5</w:t>
+        <w:t xml:space="preserve">4.5</w:t>
       </w:r>
       <w:r>
         <w:tab/>
@@ -2248,9 +2333,9 @@
         <w:t xml:space="preserve">Pizarra.</w:t>
       </w:r>
     </w:p>
-    <w:bookmarkEnd w:id="79"/>
-    <w:bookmarkEnd w:id="80"/>
-    <w:bookmarkStart w:id="85" w:name="referencias-destacadas"/>
+    <w:bookmarkEnd w:id="82"/>
+    <w:bookmarkEnd w:id="83"/>
+    <w:bookmarkStart w:id="88" w:name="referencias-destacadas"/>
     <w:p>
       <w:pPr>
         <w:pStyle w:val="Heading1"/>
@@ -2259,7 +2344,7 @@
         <w:rPr>
           <w:rStyle w:val="SectionNumber"/>
         </w:rPr>
-        <w:t xml:space="preserve">4</w:t>
+        <w:t xml:space="preserve">5</w:t>
       </w:r>
       <w:r>
         <w:tab/>
@@ -2278,7 +2363,7 @@
       <w:r>
         <w:t xml:space="preserve"> </w:t>
       </w:r>
-      <w:hyperlink r:id="rId81">
+      <w:hyperlink r:id="rId84">
         <w:r>
           <w:rPr>
             <w:rStyle w:val="Hyperlink"/>
@@ -2297,7 +2382,7 @@
       <w:r>
         <w:t xml:space="preserve"> </w:t>
       </w:r>
-      <w:hyperlink r:id="rId82">
+      <w:hyperlink r:id="rId85">
         <w:r>
           <w:rPr>
             <w:rStyle w:val="Hyperlink"/>
@@ -2316,7 +2401,7 @@
       <w:r>
         <w:t xml:space="preserve"> </w:t>
       </w:r>
-      <w:hyperlink r:id="rId83">
+      <w:hyperlink r:id="rId86">
         <w:r>
           <w:rPr>
             <w:rStyle w:val="Hyperlink"/>
@@ -2335,7 +2420,7 @@
       <w:r>
         <w:t xml:space="preserve"> </w:t>
       </w:r>
-      <w:hyperlink r:id="rId84">
+      <w:hyperlink r:id="rId87">
         <w:r>
           <w:rPr>
             <w:rStyle w:val="Hyperlink"/>
@@ -2344,7 +2429,7 @@
         </w:r>
       </w:hyperlink>
     </w:p>
-    <w:bookmarkEnd w:id="85"/>
+    <w:bookmarkEnd w:id="88"/>
     <w:sectPr/>
   </w:body>
 </w:document>

</xml_diff>

<commit_message>
UPDATE slides and data ready
</commit_message>
<xml_diff>
--- a/README.docx
+++ b/README.docx
@@ -342,7 +342,7 @@
       </w:r>
     </w:p>
     <w:bookmarkEnd w:id="28"/>
-    <w:bookmarkStart w:id="29" w:name="presentaciones-de-diapositivas"/>
+    <w:bookmarkStart w:id="30" w:name="presentación-de-diapositivas"/>
     <w:p>
       <w:pPr>
         <w:pStyle w:val="Heading1"/>
@@ -357,11 +357,66 @@
         <w:tab/>
       </w:r>
       <w:r>
-        <w:t xml:space="preserve">Presentaciones de diapositivas:</w:t>
-      </w:r>
-    </w:p>
-    <w:bookmarkEnd w:id="29"/>
-    <w:bookmarkStart w:id="40" w:name="programa"/>
+        <w:t xml:space="preserve">Presentación de diapositivas</w:t>
+      </w:r>
+    </w:p>
+    <w:p>
+      <w:pPr>
+        <w:pStyle w:val="FirstParagraph"/>
+      </w:pPr>
+      <w:r>
+        <w:t xml:space="preserve">Clic</w:t>
+      </w:r>
+      <w:r>
+        <w:t xml:space="preserve"> </w:t>
+      </w:r>
+      <w:hyperlink r:id="rId29">
+        <w:r>
+          <w:rPr>
+            <w:rStyle w:val="Hyperlink"/>
+          </w:rPr>
+          <w:t xml:space="preserve">aquí</w:t>
+        </w:r>
+      </w:hyperlink>
+      <w:r>
+        <w:t xml:space="preserve">. Esta presentación incluye los siguientes temas:</w:t>
+      </w:r>
+    </w:p>
+    <w:p>
+      <w:pPr>
+        <w:numPr>
+          <w:ilvl w:val="0"/>
+          <w:numId w:val="1002"/>
+        </w:numPr>
+      </w:pPr>
+      <w:r>
+        <w:t xml:space="preserve">Introducción a las tecnologías geoespaciales. Conceptos básicos de SIG y datos geoespaciales.</w:t>
+      </w:r>
+    </w:p>
+    <w:p>
+      <w:pPr>
+        <w:numPr>
+          <w:ilvl w:val="0"/>
+          <w:numId w:val="1002"/>
+        </w:numPr>
+      </w:pPr>
+      <w:r>
+        <w:t xml:space="preserve">Breve historia y evolución de las tecnologías geoespaciales, incluyendo a los SIG y la observación de la Tierra (EO)</w:t>
+      </w:r>
+    </w:p>
+    <w:p>
+      <w:pPr>
+        <w:numPr>
+          <w:ilvl w:val="0"/>
+          <w:numId w:val="1002"/>
+        </w:numPr>
+      </w:pPr>
+      <w:r>
+        <w:t xml:space="preserve">Aplicaciones de las tecnologías geoespaciales en diversas disciplinas.</w:t>
+      </w:r>
+    </w:p>
+    <w:bookmarkEnd w:id="30"/>
+    <w:bookmarkStart w:id="41" w:name="programa"/>
     <w:p>
       <w:pPr>
         <w:pStyle w:val="Heading1"/>
@@ -379,7 +434,7 @@
         <w:t xml:space="preserve">Programa</w:t>
       </w:r>
     </w:p>
-    <w:bookmarkStart w:id="35" w:name="X2936fc77e3a5a8dd60a1b77c5b5e631f858956b"/>
+    <w:bookmarkStart w:id="36" w:name="X2936fc77e3a5a8dd60a1b77c5b5e631f858956b"/>
     <w:p>
       <w:pPr>
         <w:pStyle w:val="Heading2"/>
@@ -405,7 +460,7 @@
         <w:t xml:space="preserve">Se añadirán pausas cortas de 5 minutos entre sesiones.</w:t>
       </w:r>
     </w:p>
-    <w:bookmarkStart w:id="30" w:name="primera-sesión-1-hora"/>
+    <w:bookmarkStart w:id="31" w:name="primera-sesión-1-hora"/>
     <w:p>
       <w:pPr>
         <w:pStyle w:val="Heading3"/>
@@ -427,7 +482,7 @@
       <w:pPr>
         <w:numPr>
           <w:ilvl w:val="0"/>
-          <w:numId w:val="1002"/>
+          <w:numId w:val="1003"/>
         </w:numPr>
         <w:pStyle w:val="Compact"/>
       </w:pPr>
@@ -439,7 +494,7 @@
       <w:pPr>
         <w:numPr>
           <w:ilvl w:val="0"/>
-          <w:numId w:val="1002"/>
+          <w:numId w:val="1003"/>
         </w:numPr>
         <w:pStyle w:val="Compact"/>
       </w:pPr>
@@ -451,7 +506,7 @@
       <w:pPr>
         <w:numPr>
           <w:ilvl w:val="0"/>
-          <w:numId w:val="1002"/>
+          <w:numId w:val="1003"/>
         </w:numPr>
         <w:pStyle w:val="Compact"/>
       </w:pPr>
@@ -459,8 +514,8 @@
         <w:t xml:space="preserve">Aplicaciones de las tecnologías geoespaciales en diversas disciplinas</w:t>
       </w:r>
     </w:p>
-    <w:bookmarkEnd w:id="30"/>
-    <w:bookmarkStart w:id="31" w:name="segunda-sesión-1.5-horas"/>
+    <w:bookmarkEnd w:id="31"/>
+    <w:bookmarkStart w:id="32" w:name="segunda-sesión-1.5-horas"/>
     <w:p>
       <w:pPr>
         <w:pStyle w:val="Heading3"/>
@@ -482,7 +537,7 @@
       <w:pPr>
         <w:numPr>
           <w:ilvl w:val="0"/>
-          <w:numId w:val="1003"/>
+          <w:numId w:val="1004"/>
         </w:numPr>
         <w:pStyle w:val="Compact"/>
       </w:pPr>
@@ -494,7 +549,7 @@
       <w:pPr>
         <w:numPr>
           <w:ilvl w:val="1"/>
-          <w:numId w:val="1004"/>
+          <w:numId w:val="1005"/>
         </w:numPr>
         <w:pStyle w:val="Compact"/>
       </w:pPr>
@@ -506,7 +561,7 @@
       <w:pPr>
         <w:numPr>
           <w:ilvl w:val="1"/>
-          <w:numId w:val="1004"/>
+          <w:numId w:val="1005"/>
         </w:numPr>
         <w:pStyle w:val="Compact"/>
       </w:pPr>
@@ -518,7 +573,7 @@
       <w:pPr>
         <w:numPr>
           <w:ilvl w:val="1"/>
-          <w:numId w:val="1004"/>
+          <w:numId w:val="1005"/>
         </w:numPr>
         <w:pStyle w:val="Compact"/>
       </w:pPr>
@@ -530,7 +585,7 @@
       <w:pPr>
         <w:numPr>
           <w:ilvl w:val="1"/>
-          <w:numId w:val="1004"/>
+          <w:numId w:val="1005"/>
         </w:numPr>
         <w:pStyle w:val="Compact"/>
       </w:pPr>
@@ -542,16 +597,16 @@
       <w:pPr>
         <w:numPr>
           <w:ilvl w:val="1"/>
-          <w:numId w:val="1004"/>
-        </w:numPr>
-        <w:pStyle w:val="Compact"/>
-      </w:pPr>
-      <w:r>
-        <w:t xml:space="preserve">¿Python? ¿R? ¿Qué pintan en las tecnologías geoespaciales?</w:t>
-      </w:r>
-    </w:p>
-    <w:bookmarkEnd w:id="31"/>
-    <w:bookmarkStart w:id="34" w:name="tercera-sesión-1.5-horas"/>
+          <w:numId w:val="1005"/>
+        </w:numPr>
+        <w:pStyle w:val="Compact"/>
+      </w:pPr>
+      <w:r>
+        <w:t xml:space="preserve">¿Python? ¿R? ¿Qué pintan en las tecnologías geoespaciales? Casos resueltos, demos.</w:t>
+      </w:r>
+    </w:p>
+    <w:bookmarkEnd w:id="32"/>
+    <w:bookmarkStart w:id="35" w:name="tercera-sesión-1.5-horas"/>
     <w:p>
       <w:pPr>
         <w:pStyle w:val="Heading3"/>
@@ -573,7 +628,7 @@
       <w:pPr>
         <w:numPr>
           <w:ilvl w:val="0"/>
-          <w:numId w:val="1005"/>
+          <w:numId w:val="1006"/>
         </w:numPr>
       </w:pPr>
       <w:r>
@@ -610,7 +665,7 @@
       <w:r>
         <w:t xml:space="preserve"> </w:t>
       </w:r>
-      <w:hyperlink r:id="rId32">
+      <w:hyperlink r:id="rId33">
         <w:r>
           <w:rPr>
             <w:rStyle w:val="Hyperlink"/>
@@ -626,44 +681,44 @@
       <w:pPr>
         <w:numPr>
           <w:ilvl w:val="1"/>
+          <w:numId w:val="1007"/>
+        </w:numPr>
+      </w:pPr>
+      <w:r>
+        <w:t xml:space="preserve">Realizar un diseño de muestreo espacial estratificado para garantizar muestra representativa y que ayude a responder la pregunta de investigación planteada. Resuelto esto, se podrían intentar pasos siguientes, como por ejemplo, proponer cómo colectar datos en terreno con coordenada siguiendo el diseño, cómo preparar cuadernos de análisis para cuando lleguen los datos, cómo redactar resultados integrados con código, etc.</w:t>
+      </w:r>
+    </w:p>
+    <w:p>
+      <w:pPr>
+        <w:numPr>
+          <w:ilvl w:val="1"/>
+          <w:numId w:val="1007"/>
+        </w:numPr>
+      </w:pPr>
+      <w:r>
+        <w:t xml:space="preserve">Obtener información de una fuente de uso y cobertura del suelo para, por ejemplo, usarla como covariable en un modelo. Resuelto esto, se podría intentar avanzar en el procesamiento, por ejemplo, generar unidades de análisis (también denominado</w:t>
+      </w:r>
+      <w:r>
+        <w:t xml:space="preserve"> </w:t>
+      </w:r>
+      <w:r>
+        <w:t xml:space="preserve">“</w:t>
+      </w:r>
+      <w:r>
+        <w:t xml:space="preserve">kernel</w:t>
+      </w:r>
+      <w:r>
+        <w:t xml:space="preserve">”</w:t>
+      </w:r>
+      <w:r>
+        <w:t xml:space="preserve">), preparar los análisis o redactar de forma integrada los resultados.</w:t>
+      </w:r>
+    </w:p>
+    <w:p>
+      <w:pPr>
+        <w:numPr>
+          <w:ilvl w:val="0"/>
           <w:numId w:val="1006"/>
-        </w:numPr>
-      </w:pPr>
-      <w:r>
-        <w:t xml:space="preserve">Realizar un diseño de muestreo espacial estratificado para garantizar muestra representativa y que ayude a responder la pregunta de investigación planteada. Resuelto esto, se podrían intentar pasos siguientes, como por ejemplo, proponer cómo colectar datos en terreno con coordenada siguiendo el diseño, cómo preparar cuadernos de análisis para cuando lleguen los datos, cómo redactar resultados integrados con código, etc.</w:t>
-      </w:r>
-    </w:p>
-    <w:p>
-      <w:pPr>
-        <w:numPr>
-          <w:ilvl w:val="1"/>
-          <w:numId w:val="1006"/>
-        </w:numPr>
-      </w:pPr>
-      <w:r>
-        <w:t xml:space="preserve">Obtener información de una fuente de uso y cobertura del suelo para, por ejemplo, usarla como covariable en un modelo. Resuelto esto, se podría intentar avanzar en el procesamiento, por ejemplo, generar unidades de análisis (también denominado</w:t>
-      </w:r>
-      <w:r>
-        <w:t xml:space="preserve"> </w:t>
-      </w:r>
-      <w:r>
-        <w:t xml:space="preserve">“</w:t>
-      </w:r>
-      <w:r>
-        <w:t xml:space="preserve">kernel</w:t>
-      </w:r>
-      <w:r>
-        <w:t xml:space="preserve">”</w:t>
-      </w:r>
-      <w:r>
-        <w:t xml:space="preserve">), preparar los análisis o redactar de forma integrada los resultados.</w:t>
-      </w:r>
-    </w:p>
-    <w:p>
-      <w:pPr>
-        <w:numPr>
-          <w:ilvl w:val="0"/>
-          <w:numId w:val="1005"/>
         </w:numPr>
       </w:pPr>
       <w:r>
@@ -685,7 +740,7 @@
       <w:r>
         <w:t xml:space="preserve"> </w:t>
       </w:r>
-      <w:hyperlink r:id="rId33">
+      <w:hyperlink r:id="rId34">
         <w:r>
           <w:rPr>
             <w:rStyle w:val="Hyperlink"/>
@@ -694,9 +749,9 @@
         </w:r>
       </w:hyperlink>
     </w:p>
-    <w:bookmarkEnd w:id="34"/>
     <w:bookmarkEnd w:id="35"/>
-    <w:bookmarkStart w:id="39" w:name="día-2.-desarrollo-de-proyectos"/>
+    <w:bookmarkEnd w:id="36"/>
+    <w:bookmarkStart w:id="40" w:name="día-2.-desarrollo-de-proyectos"/>
     <w:p>
       <w:pPr>
         <w:pStyle w:val="Heading2"/>
@@ -714,7 +769,7 @@
         <w:t xml:space="preserve">Día 2. Desarrollo de proyectos</w:t>
       </w:r>
     </w:p>
-    <w:bookmarkStart w:id="36" w:name="Xe048418e9e8311b3007e44ebae18f2d9dea8977"/>
+    <w:bookmarkStart w:id="37" w:name="Xe048418e9e8311b3007e44ebae18f2d9dea8977"/>
     <w:p>
       <w:pPr>
         <w:pStyle w:val="Heading3"/>
@@ -736,7 +791,7 @@
       <w:pPr>
         <w:numPr>
           <w:ilvl w:val="0"/>
-          <w:numId w:val="1007"/>
+          <w:numId w:val="1008"/>
         </w:numPr>
         <w:pStyle w:val="Compact"/>
       </w:pPr>
@@ -748,7 +803,7 @@
       <w:pPr>
         <w:numPr>
           <w:ilvl w:val="0"/>
-          <w:numId w:val="1007"/>
+          <w:numId w:val="1008"/>
         </w:numPr>
         <w:pStyle w:val="Compact"/>
       </w:pPr>
@@ -760,7 +815,7 @@
       <w:pPr>
         <w:numPr>
           <w:ilvl w:val="0"/>
-          <w:numId w:val="1007"/>
+          <w:numId w:val="1008"/>
         </w:numPr>
         <w:pStyle w:val="Compact"/>
       </w:pPr>
@@ -768,8 +823,8 @@
         <w:t xml:space="preserve">Implementación</w:t>
       </w:r>
     </w:p>
-    <w:bookmarkEnd w:id="36"/>
-    <w:bookmarkStart w:id="37" w:name="Xa68a1d7d78cddb4b7ee89fca15077ec0a475c88"/>
+    <w:bookmarkEnd w:id="37"/>
+    <w:bookmarkStart w:id="38" w:name="Xa68a1d7d78cddb4b7ee89fca15077ec0a475c88"/>
     <w:p>
       <w:pPr>
         <w:pStyle w:val="Heading3"/>
@@ -791,7 +846,7 @@
       <w:pPr>
         <w:numPr>
           <w:ilvl w:val="0"/>
-          <w:numId w:val="1008"/>
+          <w:numId w:val="1009"/>
         </w:numPr>
         <w:pStyle w:val="Compact"/>
       </w:pPr>
@@ -799,8 +854,8 @@
         <w:t xml:space="preserve">Mismo esquema que la anterior</w:t>
       </w:r>
     </w:p>
-    <w:bookmarkEnd w:id="37"/>
-    <w:bookmarkStart w:id="38" w:name="tercera-sesión-1-hora"/>
+    <w:bookmarkEnd w:id="38"/>
+    <w:bookmarkStart w:id="39" w:name="tercera-sesión-1-hora"/>
     <w:p>
       <w:pPr>
         <w:pStyle w:val="Heading3"/>
@@ -822,7 +877,7 @@
       <w:pPr>
         <w:numPr>
           <w:ilvl w:val="0"/>
-          <w:numId w:val="1009"/>
+          <w:numId w:val="1010"/>
         </w:numPr>
         <w:pStyle w:val="Compact"/>
       </w:pPr>
@@ -834,7 +889,7 @@
       <w:pPr>
         <w:numPr>
           <w:ilvl w:val="0"/>
-          <w:numId w:val="1009"/>
+          <w:numId w:val="1010"/>
         </w:numPr>
         <w:pStyle w:val="Compact"/>
       </w:pPr>
@@ -842,10 +897,10 @@
         <w:t xml:space="preserve">Próximos pasos</w:t>
       </w:r>
     </w:p>
-    <w:bookmarkEnd w:id="38"/>
     <w:bookmarkEnd w:id="39"/>
     <w:bookmarkEnd w:id="40"/>
-    <w:bookmarkStart w:id="83" w:name="recursos"/>
+    <w:bookmarkEnd w:id="41"/>
+    <w:bookmarkStart w:id="85" w:name="recursos"/>
     <w:p>
       <w:pPr>
         <w:pStyle w:val="Heading1"/>
@@ -863,7 +918,7 @@
         <w:t xml:space="preserve">Recursos</w:t>
       </w:r>
     </w:p>
-    <w:bookmarkStart w:id="41" w:name="hardware-necesario"/>
+    <w:bookmarkStart w:id="42" w:name="hardware-necesario"/>
     <w:p>
       <w:pPr>
         <w:pStyle w:val="Heading2"/>
@@ -885,7 +940,7 @@
       <w:pPr>
         <w:numPr>
           <w:ilvl w:val="0"/>
-          <w:numId w:val="1010"/>
+          <w:numId w:val="1011"/>
         </w:numPr>
         <w:pStyle w:val="Compact"/>
       </w:pPr>
@@ -903,8 +958,8 @@
         <w:t xml:space="preserve">Necesitarás una PC o Mac. Mi capacidad de dar soporte de instalación de paquetes de software en Windows y MacOS es muy limitada. Alguna IA seguramente te puede ayudar más que yo. Si usas una PC Linux, entonces seguramente seré un mejor soporte para la instalación de software.</w:t>
       </w:r>
     </w:p>
-    <w:bookmarkEnd w:id="41"/>
-    <w:bookmarkStart w:id="46" w:name="software"/>
+    <w:bookmarkEnd w:id="42"/>
+    <w:bookmarkStart w:id="47" w:name="software"/>
     <w:p>
       <w:pPr>
         <w:pStyle w:val="Heading2"/>
@@ -950,7 +1005,7 @@
       <w:pPr>
         <w:numPr>
           <w:ilvl w:val="0"/>
-          <w:numId w:val="1011"/>
+          <w:numId w:val="1012"/>
         </w:numPr>
         <w:pStyle w:val="Compact"/>
       </w:pPr>
@@ -1056,127 +1111,127 @@
       <w:pPr>
         <w:numPr>
           <w:ilvl w:val="1"/>
+          <w:numId w:val="1013"/>
+        </w:numPr>
+        <w:pStyle w:val="Compact"/>
+      </w:pPr>
+      <w:r>
+        <w:t xml:space="preserve">Estos vídeos parecen concisos y recientes sobre cómo instalarlo en Windows (lo de</w:t>
+      </w:r>
+      <w:r>
+        <w:t xml:space="preserve"> </w:t>
+      </w:r>
+      <w:r>
+        <w:t xml:space="preserve">“</w:t>
+      </w:r>
+      <w:r>
+        <w:t xml:space="preserve">gratis</w:t>
+      </w:r>
+      <w:r>
+        <w:t xml:space="preserve">”</w:t>
+      </w:r>
+      <w:r>
+        <w:t xml:space="preserve">, pues no sé por qué lo ponen en el título, será para ganar audiencia):</w:t>
+      </w:r>
+    </w:p>
+    <w:p>
+      <w:pPr>
+        <w:numPr>
+          <w:ilvl w:val="2"/>
+          <w:numId w:val="1014"/>
+        </w:numPr>
+        <w:pStyle w:val="Compact"/>
+      </w:pPr>
+      <w:hyperlink r:id="rId43">
+        <w:r>
+          <w:rPr>
+            <w:rStyle w:val="Hyperlink"/>
+          </w:rPr>
+          <w:t xml:space="preserve">Descargar e Instalar QGIS en Windows Gratis | Paso a Paso 2024</w:t>
+        </w:r>
+      </w:hyperlink>
+    </w:p>
+    <w:p>
+      <w:pPr>
+        <w:numPr>
+          <w:ilvl w:val="2"/>
+          <w:numId w:val="1014"/>
+        </w:numPr>
+        <w:pStyle w:val="Compact"/>
+      </w:pPr>
+      <w:hyperlink r:id="rId44">
+        <w:r>
+          <w:rPr>
+            <w:rStyle w:val="Hyperlink"/>
+          </w:rPr>
+          <w:t xml:space="preserve">QGIS | Descarga e Instalación.</w:t>
+        </w:r>
+        <w:r>
+          <w:rPr>
+            <w:rStyle w:val="Hyperlink"/>
+          </w:rPr>
+          <w:t xml:space="preserve"> </w:t>
+        </w:r>
+        <w:r>
+          <w:rPr>
+            <w:rStyle w:val="Hyperlink"/>
+          </w:rPr>
+          <w:t xml:space="preserve">“</w:t>
+        </w:r>
+        <w:r>
+          <w:rPr>
+            <w:rStyle w:val="Hyperlink"/>
+          </w:rPr>
+          <w:t xml:space="preserve">GRATIS</w:t>
+        </w:r>
+        <w:r>
+          <w:rPr>
+            <w:rStyle w:val="Hyperlink"/>
+          </w:rPr>
+          <w:t xml:space="preserve">”</w:t>
+        </w:r>
+        <w:r>
+          <w:rPr>
+            <w:rStyle w:val="Hyperlink"/>
+          </w:rPr>
+          <w:t xml:space="preserve"> </w:t>
+        </w:r>
+        <w:r>
+          <w:rPr>
+            <w:rStyle w:val="Hyperlink"/>
+          </w:rPr>
+          <w:t xml:space="preserve">Y ACTUALIZADO 2024</w:t>
+        </w:r>
+      </w:hyperlink>
+    </w:p>
+    <w:p>
+      <w:pPr>
+        <w:numPr>
+          <w:ilvl w:val="1"/>
+          <w:numId w:val="1013"/>
+        </w:numPr>
+        <w:pStyle w:val="Compact"/>
+      </w:pPr>
+      <w:r>
+        <w:t xml:space="preserve">Este vídeo luce una buena fuente para MacOS (conciso):</w:t>
+      </w:r>
+      <w:r>
+        <w:t xml:space="preserve"> </w:t>
+      </w:r>
+      <w:hyperlink r:id="rId45">
+        <w:r>
+          <w:rPr>
+            <w:rStyle w:val="Hyperlink"/>
+          </w:rPr>
+          <w:t xml:space="preserve">How to Download QGIS on MacBook 2024?</w:t>
+        </w:r>
+      </w:hyperlink>
+    </w:p>
+    <w:p>
+      <w:pPr>
+        <w:numPr>
+          <w:ilvl w:val="0"/>
           <w:numId w:val="1012"/>
-        </w:numPr>
-        <w:pStyle w:val="Compact"/>
-      </w:pPr>
-      <w:r>
-        <w:t xml:space="preserve">Estos vídeos parecen concisos y recientes sobre cómo instalarlo en Windows (lo de</w:t>
-      </w:r>
-      <w:r>
-        <w:t xml:space="preserve"> </w:t>
-      </w:r>
-      <w:r>
-        <w:t xml:space="preserve">“</w:t>
-      </w:r>
-      <w:r>
-        <w:t xml:space="preserve">gratis</w:t>
-      </w:r>
-      <w:r>
-        <w:t xml:space="preserve">”</w:t>
-      </w:r>
-      <w:r>
-        <w:t xml:space="preserve">, pues no sé por qué lo ponen en el título, será para ganar audiencia):</w:t>
-      </w:r>
-    </w:p>
-    <w:p>
-      <w:pPr>
-        <w:numPr>
-          <w:ilvl w:val="2"/>
-          <w:numId w:val="1013"/>
-        </w:numPr>
-        <w:pStyle w:val="Compact"/>
-      </w:pPr>
-      <w:hyperlink r:id="rId42">
-        <w:r>
-          <w:rPr>
-            <w:rStyle w:val="Hyperlink"/>
-          </w:rPr>
-          <w:t xml:space="preserve">Descargar e Instalar QGIS en Windows Gratis | Paso a Paso 2024</w:t>
-        </w:r>
-      </w:hyperlink>
-    </w:p>
-    <w:p>
-      <w:pPr>
-        <w:numPr>
-          <w:ilvl w:val="2"/>
-          <w:numId w:val="1013"/>
-        </w:numPr>
-        <w:pStyle w:val="Compact"/>
-      </w:pPr>
-      <w:hyperlink r:id="rId43">
-        <w:r>
-          <w:rPr>
-            <w:rStyle w:val="Hyperlink"/>
-          </w:rPr>
-          <w:t xml:space="preserve">QGIS | Descarga e Instalación.</w:t>
-        </w:r>
-        <w:r>
-          <w:rPr>
-            <w:rStyle w:val="Hyperlink"/>
-          </w:rPr>
-          <w:t xml:space="preserve"> </w:t>
-        </w:r>
-        <w:r>
-          <w:rPr>
-            <w:rStyle w:val="Hyperlink"/>
-          </w:rPr>
-          <w:t xml:space="preserve">“</w:t>
-        </w:r>
-        <w:r>
-          <w:rPr>
-            <w:rStyle w:val="Hyperlink"/>
-          </w:rPr>
-          <w:t xml:space="preserve">GRATIS</w:t>
-        </w:r>
-        <w:r>
-          <w:rPr>
-            <w:rStyle w:val="Hyperlink"/>
-          </w:rPr>
-          <w:t xml:space="preserve">”</w:t>
-        </w:r>
-        <w:r>
-          <w:rPr>
-            <w:rStyle w:val="Hyperlink"/>
-          </w:rPr>
-          <w:t xml:space="preserve"> </w:t>
-        </w:r>
-        <w:r>
-          <w:rPr>
-            <w:rStyle w:val="Hyperlink"/>
-          </w:rPr>
-          <w:t xml:space="preserve">Y ACTUALIZADO 2024</w:t>
-        </w:r>
-      </w:hyperlink>
-    </w:p>
-    <w:p>
-      <w:pPr>
-        <w:numPr>
-          <w:ilvl w:val="1"/>
-          <w:numId w:val="1012"/>
-        </w:numPr>
-        <w:pStyle w:val="Compact"/>
-      </w:pPr>
-      <w:r>
-        <w:t xml:space="preserve">Este vídeo luce una buena fuente para MacOS (conciso):</w:t>
-      </w:r>
-      <w:r>
-        <w:t xml:space="preserve"> </w:t>
-      </w:r>
-      <w:hyperlink r:id="rId44">
-        <w:r>
-          <w:rPr>
-            <w:rStyle w:val="Hyperlink"/>
-          </w:rPr>
-          <w:t xml:space="preserve">How to Download QGIS on MacBook 2024?</w:t>
-        </w:r>
-      </w:hyperlink>
-    </w:p>
-    <w:p>
-      <w:pPr>
-        <w:numPr>
-          <w:ilvl w:val="0"/>
-          <w:numId w:val="1011"/>
         </w:numPr>
         <w:pStyle w:val="Compact"/>
       </w:pPr>
@@ -1206,7 +1261,7 @@
       <w:pPr>
         <w:numPr>
           <w:ilvl w:val="0"/>
-          <w:numId w:val="1014"/>
+          <w:numId w:val="1015"/>
         </w:numPr>
         <w:pStyle w:val="Compact"/>
       </w:pPr>
@@ -1220,7 +1275,7 @@
       <w:r>
         <w:t xml:space="preserve"> </w:t>
       </w:r>
-      <w:hyperlink r:id="rId45">
+      <w:hyperlink r:id="rId46">
         <w:r>
           <w:rPr>
             <w:rStyle w:val="Hyperlink"/>
@@ -1248,7 +1303,7 @@
       <w:pPr>
         <w:numPr>
           <w:ilvl w:val="0"/>
-          <w:numId w:val="1014"/>
+          <w:numId w:val="1015"/>
         </w:numPr>
         <w:pStyle w:val="Compact"/>
       </w:pPr>
@@ -1270,7 +1325,7 @@
       <w:pPr>
         <w:numPr>
           <w:ilvl w:val="0"/>
-          <w:numId w:val="1014"/>
+          <w:numId w:val="1015"/>
         </w:numPr>
         <w:pStyle w:val="Compact"/>
       </w:pPr>
@@ -1300,7 +1355,7 @@
       <w:pPr>
         <w:numPr>
           <w:ilvl w:val="0"/>
-          <w:numId w:val="1015"/>
+          <w:numId w:val="1016"/>
         </w:numPr>
         <w:pStyle w:val="Compact"/>
       </w:pPr>
@@ -1322,7 +1377,7 @@
       <w:pPr>
         <w:numPr>
           <w:ilvl w:val="0"/>
-          <w:numId w:val="1015"/>
+          <w:numId w:val="1016"/>
         </w:numPr>
         <w:pStyle w:val="Compact"/>
       </w:pPr>
@@ -1344,7 +1399,7 @@
       <w:pPr>
         <w:numPr>
           <w:ilvl w:val="0"/>
-          <w:numId w:val="1015"/>
+          <w:numId w:val="1016"/>
         </w:numPr>
         <w:pStyle w:val="Compact"/>
       </w:pPr>
@@ -1362,8 +1417,8 @@
         <w:t xml:space="preserve">Docker. Si te queda mucha vida profesional por delante, aprender Docker es una gran inversión. Los viejos también estamos autorizados a aprender Docker, porque el infierno de las dependencias de software afecta a todos, jóvenes y viejos. Docker resuelve las dependencias bastante bien.</w:t>
       </w:r>
     </w:p>
-    <w:bookmarkEnd w:id="46"/>
-    <w:bookmarkStart w:id="56" w:name="Xcc9d9f7a4f20098e1ff031e294b6a395640bc8c"/>
+    <w:bookmarkEnd w:id="47"/>
+    <w:bookmarkStart w:id="57" w:name="Xcc9d9f7a4f20098e1ff031e294b6a395640bc8c"/>
     <w:p>
       <w:pPr>
         <w:pStyle w:val="Heading2"/>
@@ -1385,7 +1440,7 @@
       <w:pPr>
         <w:numPr>
           <w:ilvl w:val="0"/>
-          <w:numId w:val="1016"/>
+          <w:numId w:val="1017"/>
         </w:numPr>
         <w:pStyle w:val="Compact"/>
       </w:pPr>
@@ -1409,11 +1464,11 @@
       <w:pPr>
         <w:numPr>
           <w:ilvl w:val="0"/>
-          <w:numId w:val="1016"/>
-        </w:numPr>
-        <w:pStyle w:val="Compact"/>
-      </w:pPr>
-      <w:hyperlink r:id="rId47">
+          <w:numId w:val="1017"/>
+        </w:numPr>
+        <w:pStyle w:val="Compact"/>
+      </w:pPr>
+      <w:hyperlink r:id="rId48">
         <w:r>
           <w:rPr>
             <w:rStyle w:val="Hyperlink"/>
@@ -1427,7 +1482,7 @@
       <w:r>
         <w:t xml:space="preserve"> </w:t>
       </w:r>
-      <w:hyperlink r:id="rId48">
+      <w:hyperlink r:id="rId49">
         <w:r>
           <w:rPr>
             <w:rStyle w:val="Hyperlink"/>
@@ -1446,11 +1501,11 @@
       <w:pPr>
         <w:numPr>
           <w:ilvl w:val="0"/>
-          <w:numId w:val="1016"/>
-        </w:numPr>
-        <w:pStyle w:val="Compact"/>
-      </w:pPr>
-      <w:hyperlink r:id="rId49">
+          <w:numId w:val="1017"/>
+        </w:numPr>
+        <w:pStyle w:val="Compact"/>
+      </w:pPr>
+      <w:hyperlink r:id="rId50">
         <w:r>
           <w:rPr>
             <w:rStyle w:val="Hyperlink"/>
@@ -1484,11 +1539,11 @@
       <w:pPr>
         <w:numPr>
           <w:ilvl w:val="0"/>
-          <w:numId w:val="1016"/>
-        </w:numPr>
-        <w:pStyle w:val="Compact"/>
-      </w:pPr>
-      <w:hyperlink r:id="rId50">
+          <w:numId w:val="1017"/>
+        </w:numPr>
+        <w:pStyle w:val="Compact"/>
+      </w:pPr>
+      <w:hyperlink r:id="rId51">
         <w:r>
           <w:rPr>
             <w:rStyle w:val="Hyperlink"/>
@@ -1501,11 +1556,11 @@
       <w:pPr>
         <w:numPr>
           <w:ilvl w:val="0"/>
-          <w:numId w:val="1016"/>
-        </w:numPr>
-        <w:pStyle w:val="Compact"/>
-      </w:pPr>
-      <w:hyperlink r:id="rId51">
+          <w:numId w:val="1017"/>
+        </w:numPr>
+        <w:pStyle w:val="Compact"/>
+      </w:pPr>
+      <w:hyperlink r:id="rId52">
         <w:r>
           <w:rPr>
             <w:rStyle w:val="Hyperlink"/>
@@ -1518,11 +1573,11 @@
       <w:pPr>
         <w:numPr>
           <w:ilvl w:val="0"/>
-          <w:numId w:val="1016"/>
-        </w:numPr>
-        <w:pStyle w:val="Compact"/>
-      </w:pPr>
-      <w:hyperlink r:id="rId52">
+          <w:numId w:val="1017"/>
+        </w:numPr>
+        <w:pStyle w:val="Compact"/>
+      </w:pPr>
+      <w:hyperlink r:id="rId53">
         <w:r>
           <w:rPr>
             <w:rStyle w:val="Hyperlink"/>
@@ -1539,7 +1594,7 @@
       <w:r>
         <w:t xml:space="preserve"> </w:t>
       </w:r>
-      <w:hyperlink r:id="rId53">
+      <w:hyperlink r:id="rId54">
         <w:r>
           <w:rPr>
             <w:rStyle w:val="Hyperlink"/>
@@ -1552,11 +1607,11 @@
       <w:pPr>
         <w:numPr>
           <w:ilvl w:val="0"/>
-          <w:numId w:val="1016"/>
-        </w:numPr>
-        <w:pStyle w:val="Compact"/>
-      </w:pPr>
-      <w:hyperlink r:id="rId54">
+          <w:numId w:val="1017"/>
+        </w:numPr>
+        <w:pStyle w:val="Compact"/>
+      </w:pPr>
+      <w:hyperlink r:id="rId55">
         <w:r>
           <w:rPr>
             <w:rStyle w:val="Hyperlink"/>
@@ -1569,11 +1624,11 @@
       <w:pPr>
         <w:numPr>
           <w:ilvl w:val="0"/>
-          <w:numId w:val="1016"/>
-        </w:numPr>
-        <w:pStyle w:val="Compact"/>
-      </w:pPr>
-      <w:hyperlink r:id="rId55">
+          <w:numId w:val="1017"/>
+        </w:numPr>
+        <w:pStyle w:val="Compact"/>
+      </w:pPr>
+      <w:hyperlink r:id="rId56">
         <w:r>
           <w:rPr>
             <w:rStyle w:val="Hyperlink"/>
@@ -1589,7 +1644,7 @@
       <w:pPr>
         <w:numPr>
           <w:ilvl w:val="0"/>
-          <w:numId w:val="1016"/>
+          <w:numId w:val="1017"/>
         </w:numPr>
         <w:pStyle w:val="Compact"/>
       </w:pPr>
@@ -1597,8 +1652,8 @@
         <w:t xml:space="preserve">Zotero Desktop y cuenta en Zotero. Te podría ayudar a manejar citas y referencias. Existen otros servicios de apoyo para construir una buena lista de referencias, tales como Scite, CiteDrive y Perplexity, pero hay que andarse con cuidado con estos servicios, porque bien sabemos que en algunos casos, alucinan (valga añadir que han mejorado mucho en los últimos meses).</w:t>
       </w:r>
     </w:p>
-    <w:bookmarkEnd w:id="56"/>
-    <w:bookmarkStart w:id="81" w:name="fuentes-de-datos"/>
+    <w:bookmarkEnd w:id="57"/>
+    <w:bookmarkStart w:id="82" w:name="fuentes-de-datos"/>
     <w:p>
       <w:pPr>
         <w:pStyle w:val="Heading2"/>
@@ -1616,7 +1671,7 @@
         <w:t xml:space="preserve">Fuentes de datos</w:t>
       </w:r>
     </w:p>
-    <w:bookmarkStart w:id="57" w:name="recomendación-general"/>
+    <w:bookmarkStart w:id="58" w:name="recomendación-general"/>
     <w:p>
       <w:pPr>
         <w:pStyle w:val="Heading3"/>
@@ -1638,7 +1693,7 @@
       <w:pPr>
         <w:numPr>
           <w:ilvl w:val="0"/>
-          <w:numId w:val="1017"/>
+          <w:numId w:val="1018"/>
         </w:numPr>
         <w:pStyle w:val="Compact"/>
       </w:pPr>
@@ -1656,8 +1711,8 @@
         <w:t xml:space="preserve">Imágenes satelitales (por ejemplo, Landsat, Sentinel), bases de datos geográficos disponibles públicamente. Orientaré dónde obtener estas fuentes, pero últimamente recomiendo apuntar primero al Google Earth Engine.</w:t>
       </w:r>
     </w:p>
-    <w:bookmarkEnd w:id="57"/>
-    <w:bookmarkStart w:id="80" w:name="X59a06acc761667d17e64928755d02a6ab7648d5"/>
+    <w:bookmarkEnd w:id="58"/>
+    <w:bookmarkStart w:id="81" w:name="X59a06acc761667d17e64928755d02a6ab7648d5"/>
     <w:p>
       <w:pPr>
         <w:pStyle w:val="Heading3"/>
@@ -1679,11 +1734,11 @@
       <w:pPr>
         <w:numPr>
           <w:ilvl w:val="0"/>
-          <w:numId w:val="1018"/>
-        </w:numPr>
-        <w:pStyle w:val="Compact"/>
-      </w:pPr>
-      <w:hyperlink r:id="rId58">
+          <w:numId w:val="1019"/>
+        </w:numPr>
+        <w:pStyle w:val="Compact"/>
+      </w:pPr>
+      <w:hyperlink r:id="rId59">
         <w:r>
           <w:rPr>
             <w:rStyle w:val="Hyperlink"/>
@@ -1726,11 +1781,11 @@
       <w:pPr>
         <w:numPr>
           <w:ilvl w:val="0"/>
-          <w:numId w:val="1018"/>
-        </w:numPr>
-        <w:pStyle w:val="Compact"/>
-      </w:pPr>
-      <w:hyperlink r:id="rId59">
+          <w:numId w:val="1019"/>
+        </w:numPr>
+        <w:pStyle w:val="Compact"/>
+      </w:pPr>
+      <w:hyperlink r:id="rId60">
         <w:r>
           <w:rPr>
             <w:rStyle w:val="Hyperlink"/>
@@ -1743,11 +1798,11 @@
       <w:pPr>
         <w:numPr>
           <w:ilvl w:val="0"/>
-          <w:numId w:val="1018"/>
-        </w:numPr>
-        <w:pStyle w:val="Compact"/>
-      </w:pPr>
-      <w:hyperlink r:id="rId60">
+          <w:numId w:val="1019"/>
+        </w:numPr>
+        <w:pStyle w:val="Compact"/>
+      </w:pPr>
+      <w:hyperlink r:id="rId61">
         <w:r>
           <w:rPr>
             <w:rStyle w:val="Hyperlink"/>
@@ -1761,7 +1816,7 @@
       <w:r>
         <w:t xml:space="preserve"> </w:t>
       </w:r>
-      <w:hyperlink r:id="rId61">
+      <w:hyperlink r:id="rId62">
         <w:r>
           <w:rPr>
             <w:rStyle w:val="Hyperlink"/>
@@ -1774,7 +1829,7 @@
       <w:pPr>
         <w:numPr>
           <w:ilvl w:val="0"/>
-          <w:numId w:val="1018"/>
+          <w:numId w:val="1019"/>
         </w:numPr>
         <w:pStyle w:val="Compact"/>
       </w:pPr>
@@ -1873,11 +1928,11 @@
       <w:pPr>
         <w:numPr>
           <w:ilvl w:val="1"/>
-          <w:numId w:val="1019"/>
-        </w:numPr>
-        <w:pStyle w:val="Compact"/>
-      </w:pPr>
-      <w:hyperlink r:id="rId62">
+          <w:numId w:val="1020"/>
+        </w:numPr>
+        <w:pStyle w:val="Compact"/>
+      </w:pPr>
+      <w:hyperlink r:id="rId63">
         <w:r>
           <w:rPr>
             <w:rStyle w:val="Hyperlink"/>
@@ -1890,11 +1945,11 @@
       <w:pPr>
         <w:numPr>
           <w:ilvl w:val="1"/>
-          <w:numId w:val="1019"/>
-        </w:numPr>
-        <w:pStyle w:val="Compact"/>
-      </w:pPr>
-      <w:hyperlink r:id="rId63">
+          <w:numId w:val="1020"/>
+        </w:numPr>
+        <w:pStyle w:val="Compact"/>
+      </w:pPr>
+      <w:hyperlink r:id="rId64">
         <w:r>
           <w:rPr>
             <w:rStyle w:val="Hyperlink"/>
@@ -1907,11 +1962,11 @@
       <w:pPr>
         <w:numPr>
           <w:ilvl w:val="1"/>
-          <w:numId w:val="1019"/>
-        </w:numPr>
-        <w:pStyle w:val="Compact"/>
-      </w:pPr>
-      <w:hyperlink r:id="rId64">
+          <w:numId w:val="1020"/>
+        </w:numPr>
+        <w:pStyle w:val="Compact"/>
+      </w:pPr>
+      <w:hyperlink r:id="rId65">
         <w:r>
           <w:rPr>
             <w:rStyle w:val="Hyperlink"/>
@@ -1924,11 +1979,11 @@
       <w:pPr>
         <w:numPr>
           <w:ilvl w:val="1"/>
-          <w:numId w:val="1019"/>
-        </w:numPr>
-        <w:pStyle w:val="Compact"/>
-      </w:pPr>
-      <w:hyperlink r:id="rId65">
+          <w:numId w:val="1020"/>
+        </w:numPr>
+        <w:pStyle w:val="Compact"/>
+      </w:pPr>
+      <w:hyperlink r:id="rId66">
         <w:r>
           <w:rPr>
             <w:rStyle w:val="Hyperlink"/>
@@ -1941,11 +1996,11 @@
       <w:pPr>
         <w:numPr>
           <w:ilvl w:val="1"/>
-          <w:numId w:val="1019"/>
-        </w:numPr>
-        <w:pStyle w:val="Compact"/>
-      </w:pPr>
-      <w:hyperlink r:id="rId66">
+          <w:numId w:val="1020"/>
+        </w:numPr>
+        <w:pStyle w:val="Compact"/>
+      </w:pPr>
+      <w:hyperlink r:id="rId67">
         <w:r>
           <w:rPr>
             <w:rStyle w:val="Hyperlink"/>
@@ -1958,11 +2013,11 @@
       <w:pPr>
         <w:numPr>
           <w:ilvl w:val="1"/>
-          <w:numId w:val="1019"/>
-        </w:numPr>
-        <w:pStyle w:val="Compact"/>
-      </w:pPr>
-      <w:hyperlink r:id="rId67">
+          <w:numId w:val="1020"/>
+        </w:numPr>
+        <w:pStyle w:val="Compact"/>
+      </w:pPr>
+      <w:hyperlink r:id="rId68">
         <w:r>
           <w:rPr>
             <w:rStyle w:val="Hyperlink"/>
@@ -1975,11 +2030,11 @@
       <w:pPr>
         <w:numPr>
           <w:ilvl w:val="1"/>
-          <w:numId w:val="1019"/>
-        </w:numPr>
-        <w:pStyle w:val="Compact"/>
-      </w:pPr>
-      <w:hyperlink r:id="rId68">
+          <w:numId w:val="1020"/>
+        </w:numPr>
+        <w:pStyle w:val="Compact"/>
+      </w:pPr>
+      <w:hyperlink r:id="rId69">
         <w:r>
           <w:rPr>
             <w:rStyle w:val="Hyperlink"/>
@@ -1993,7 +2048,7 @@
       <w:r>
         <w:t xml:space="preserve"> </w:t>
       </w:r>
-      <w:hyperlink r:id="rId69">
+      <w:hyperlink r:id="rId70">
         <w:r>
           <w:rPr>
             <w:rStyle w:val="Hyperlink"/>
@@ -2031,7 +2086,7 @@
       <w:r>
         <w:t xml:space="preserve"> </w:t>
       </w:r>
-      <w:hyperlink r:id="rId70">
+      <w:hyperlink r:id="rId71">
         <w:r>
           <w:rPr>
             <w:rStyle w:val="Hyperlink"/>
@@ -2044,45 +2099,98 @@
       <w:pPr>
         <w:numPr>
           <w:ilvl w:val="1"/>
+          <w:numId w:val="1020"/>
+        </w:numPr>
+        <w:pStyle w:val="Compact"/>
+      </w:pPr>
+      <w:hyperlink r:id="rId72">
+        <w:r>
+          <w:rPr>
+            <w:rStyle w:val="Hyperlink"/>
+          </w:rPr>
+          <w:t xml:space="preserve">2023-02</w:t>
+        </w:r>
+      </w:hyperlink>
+    </w:p>
+    <w:p>
+      <w:pPr>
+        <w:numPr>
+          <w:ilvl w:val="1"/>
+          <w:numId w:val="1020"/>
+        </w:numPr>
+        <w:pStyle w:val="Compact"/>
+      </w:pPr>
+      <w:hyperlink r:id="rId73">
+        <w:r>
+          <w:rPr>
+            <w:rStyle w:val="Hyperlink"/>
+          </w:rPr>
+          <w:t xml:space="preserve">2024-01</w:t>
+        </w:r>
+      </w:hyperlink>
+    </w:p>
+    <w:p>
+      <w:pPr>
+        <w:numPr>
+          <w:ilvl w:val="0"/>
           <w:numId w:val="1019"/>
         </w:numPr>
         <w:pStyle w:val="Compact"/>
       </w:pPr>
-      <w:hyperlink r:id="rId71">
-        <w:r>
-          <w:rPr>
-            <w:rStyle w:val="Hyperlink"/>
-          </w:rPr>
-          <w:t xml:space="preserve">2023-02</w:t>
-        </w:r>
-      </w:hyperlink>
-    </w:p>
-    <w:p>
-      <w:pPr>
-        <w:numPr>
-          <w:ilvl w:val="1"/>
+      <w:hyperlink r:id="rId74">
+        <w:r>
+          <w:rPr>
+            <w:rStyle w:val="Hyperlink"/>
+          </w:rPr>
+          <w:t xml:space="preserve">“</w:t>
+        </w:r>
+        <w:r>
+          <w:rPr>
+            <w:rStyle w:val="Hyperlink"/>
+          </w:rPr>
+          <w:t xml:space="preserve">Datos para proyectos</w:t>
+        </w:r>
+        <w:r>
+          <w:rPr>
+            <w:rStyle w:val="Hyperlink"/>
+          </w:rPr>
+          <w:t xml:space="preserve">”</w:t>
+        </w:r>
+        <w:r>
+          <w:rPr>
+            <w:rStyle w:val="Hyperlink"/>
+          </w:rPr>
+          <w:t xml:space="preserve"> </w:t>
+        </w:r>
+        <w:r>
+          <w:rPr>
+            <w:rStyle w:val="Hyperlink"/>
+          </w:rPr>
+          <w:t xml:space="preserve">(datos a nivel municipal sobre viviendas y personas del Censo 2010; datos de geomorfometría a nivel municipal; datos de precipitación de ONAMET)</w:t>
+        </w:r>
+      </w:hyperlink>
+    </w:p>
+    <w:p>
+      <w:pPr>
+        <w:numPr>
+          <w:ilvl w:val="0"/>
           <w:numId w:val="1019"/>
         </w:numPr>
         <w:pStyle w:val="Compact"/>
       </w:pPr>
-      <w:hyperlink r:id="rId72">
-        <w:r>
-          <w:rPr>
-            <w:rStyle w:val="Hyperlink"/>
-          </w:rPr>
-          <w:t xml:space="preserve">2024-01</w:t>
-        </w:r>
-      </w:hyperlink>
-    </w:p>
-    <w:p>
-      <w:pPr>
-        <w:numPr>
-          <w:ilvl w:val="0"/>
-          <w:numId w:val="1018"/>
-        </w:numPr>
-        <w:pStyle w:val="Compact"/>
-      </w:pPr>
-      <w:hyperlink r:id="rId73">
+      <w:hyperlink r:id="rId75">
+        <w:r>
+          <w:rPr>
+            <w:rStyle w:val="Hyperlink"/>
+          </w:rPr>
+          <w:t xml:space="preserve">Manuscrito</w:t>
+        </w:r>
+        <w:r>
+          <w:rPr>
+            <w:rStyle w:val="Hyperlink"/>
+          </w:rPr>
+          <w:t xml:space="preserve"> </w:t>
+        </w:r>
         <w:r>
           <w:rPr>
             <w:rStyle w:val="Hyperlink"/>
@@ -2093,7 +2201,7 @@
           <w:rPr>
             <w:rStyle w:val="Hyperlink"/>
           </w:rPr>
-          <w:t xml:space="preserve">Datos para proyectos</w:t>
+          <w:t xml:space="preserve">Generación de red hidrográfica densa de República Dominicana a partir de modelo digital de elevaciones de resolución media</w:t>
         </w:r>
         <w:r>
           <w:rPr>
@@ -2101,6 +2209,57 @@
           </w:rPr>
           <w:t xml:space="preserve">”</w:t>
         </w:r>
+      </w:hyperlink>
+    </w:p>
+    <w:p>
+      <w:pPr>
+        <w:numPr>
+          <w:ilvl w:val="0"/>
+          <w:numId w:val="1019"/>
+        </w:numPr>
+        <w:pStyle w:val="Compact"/>
+      </w:pPr>
+      <w:hyperlink r:id="rId76">
+        <w:r>
+          <w:rPr>
+            <w:rStyle w:val="Hyperlink"/>
+          </w:rPr>
+          <w:t xml:space="preserve">Coberturas del suelo del polígono núcleo del campus de la Universidad Autónoma de Santo Domingo (UASD) en su sede central</w:t>
+        </w:r>
+      </w:hyperlink>
+    </w:p>
+    <w:p>
+      <w:pPr>
+        <w:numPr>
+          <w:ilvl w:val="0"/>
+          <w:numId w:val="1019"/>
+        </w:numPr>
+        <w:pStyle w:val="Compact"/>
+      </w:pPr>
+      <w:hyperlink r:id="rId77">
+        <w:r>
+          <w:rPr>
+            <w:rStyle w:val="Hyperlink"/>
+          </w:rPr>
+          <w:t xml:space="preserve">Diseño de muestreo mediante índice espacial en Los Pilones / Los Boquerones. Asignaturas biogeografía y geomorfología, UASD</w:t>
+        </w:r>
+      </w:hyperlink>
+    </w:p>
+    <w:p>
+      <w:pPr>
+        <w:numPr>
+          <w:ilvl w:val="0"/>
+          <w:numId w:val="1019"/>
+        </w:numPr>
+        <w:pStyle w:val="Compact"/>
+      </w:pPr>
+      <w:hyperlink r:id="rId78">
+        <w:r>
+          <w:rPr>
+            <w:rStyle w:val="Hyperlink"/>
+          </w:rPr>
+          <w:t xml:space="preserve">Reproducible R code for the manuscript entitled</w:t>
+        </w:r>
         <w:r>
           <w:rPr>
             <w:rStyle w:val="Hyperlink"/>
@@ -2111,42 +2270,13 @@
           <w:rPr>
             <w:rStyle w:val="Hyperlink"/>
           </w:rPr>
-          <w:t xml:space="preserve">(datos a nivel municipal sobre viviendas y personas del Censo 2010; datos de geomorfometría a nivel municipal; datos de precipitación de ONAMET)</w:t>
-        </w:r>
-      </w:hyperlink>
-    </w:p>
-    <w:p>
-      <w:pPr>
-        <w:numPr>
-          <w:ilvl w:val="0"/>
-          <w:numId w:val="1018"/>
-        </w:numPr>
-        <w:pStyle w:val="Compact"/>
-      </w:pPr>
-      <w:hyperlink r:id="rId74">
-        <w:r>
-          <w:rPr>
-            <w:rStyle w:val="Hyperlink"/>
-          </w:rPr>
-          <w:t xml:space="preserve">Manuscrito</w:t>
-        </w:r>
-        <w:r>
-          <w:rPr>
-            <w:rStyle w:val="Hyperlink"/>
-          </w:rPr>
-          <w:t xml:space="preserve"> </w:t>
-        </w:r>
-        <w:r>
-          <w:rPr>
-            <w:rStyle w:val="Hyperlink"/>
-          </w:rPr>
           <w:t xml:space="preserve">“</w:t>
         </w:r>
         <w:r>
           <w:rPr>
             <w:rStyle w:val="Hyperlink"/>
           </w:rPr>
-          <w:t xml:space="preserve">Generación de red hidrográfica densa de República Dominicana a partir de modelo digital de elevaciones de resolución media</w:t>
+          <w:t xml:space="preserve">Fire and forest loss in the Dominican Republic during the 21st Century</w:t>
         </w:r>
         <w:r>
           <w:rPr>
@@ -2160,86 +2290,11 @@
       <w:pPr>
         <w:numPr>
           <w:ilvl w:val="0"/>
-          <w:numId w:val="1018"/>
-        </w:numPr>
-        <w:pStyle w:val="Compact"/>
-      </w:pPr>
-      <w:hyperlink r:id="rId75">
-        <w:r>
-          <w:rPr>
-            <w:rStyle w:val="Hyperlink"/>
-          </w:rPr>
-          <w:t xml:space="preserve">Coberturas del suelo del polígono núcleo del campus de la Universidad Autónoma de Santo Domingo (UASD) en su sede central</w:t>
-        </w:r>
-      </w:hyperlink>
-    </w:p>
-    <w:p>
-      <w:pPr>
-        <w:numPr>
-          <w:ilvl w:val="0"/>
-          <w:numId w:val="1018"/>
-        </w:numPr>
-        <w:pStyle w:val="Compact"/>
-      </w:pPr>
-      <w:hyperlink r:id="rId76">
-        <w:r>
-          <w:rPr>
-            <w:rStyle w:val="Hyperlink"/>
-          </w:rPr>
-          <w:t xml:space="preserve">Diseño de muestreo mediante índice espacial en Los Pilones / Los Boquerones. Asignaturas biogeografía y geomorfología, UASD</w:t>
-        </w:r>
-      </w:hyperlink>
-    </w:p>
-    <w:p>
-      <w:pPr>
-        <w:numPr>
-          <w:ilvl w:val="0"/>
-          <w:numId w:val="1018"/>
-        </w:numPr>
-        <w:pStyle w:val="Compact"/>
-      </w:pPr>
-      <w:hyperlink r:id="rId77">
-        <w:r>
-          <w:rPr>
-            <w:rStyle w:val="Hyperlink"/>
-          </w:rPr>
-          <w:t xml:space="preserve">Reproducible R code for the manuscript entitled</w:t>
-        </w:r>
-        <w:r>
-          <w:rPr>
-            <w:rStyle w:val="Hyperlink"/>
-          </w:rPr>
-          <w:t xml:space="preserve"> </w:t>
-        </w:r>
-        <w:r>
-          <w:rPr>
-            <w:rStyle w:val="Hyperlink"/>
-          </w:rPr>
-          <w:t xml:space="preserve">“</w:t>
-        </w:r>
-        <w:r>
-          <w:rPr>
-            <w:rStyle w:val="Hyperlink"/>
-          </w:rPr>
-          <w:t xml:space="preserve">Fire and forest loss in the Dominican Republic during the 21st Century</w:t>
-        </w:r>
-        <w:r>
-          <w:rPr>
-            <w:rStyle w:val="Hyperlink"/>
-          </w:rPr>
-          <w:t xml:space="preserve">”</w:t>
-        </w:r>
-      </w:hyperlink>
-    </w:p>
-    <w:p>
-      <w:pPr>
-        <w:numPr>
-          <w:ilvl w:val="0"/>
-          <w:numId w:val="1018"/>
-        </w:numPr>
-        <w:pStyle w:val="Compact"/>
-      </w:pPr>
-      <w:hyperlink r:id="rId78">
+          <w:numId w:val="1019"/>
+        </w:numPr>
+        <w:pStyle w:val="Compact"/>
+      </w:pPr>
+      <w:hyperlink r:id="rId79">
         <w:r>
           <w:rPr>
             <w:rStyle w:val="Hyperlink"/>
@@ -2252,11 +2307,11 @@
       <w:pPr>
         <w:numPr>
           <w:ilvl w:val="0"/>
-          <w:numId w:val="1018"/>
-        </w:numPr>
-        <w:pStyle w:val="Compact"/>
-      </w:pPr>
-      <w:hyperlink r:id="rId79">
+          <w:numId w:val="1019"/>
+        </w:numPr>
+        <w:pStyle w:val="Compact"/>
+      </w:pPr>
+      <w:hyperlink r:id="rId80">
         <w:r>
           <w:rPr>
             <w:rStyle w:val="Hyperlink"/>
@@ -2265,9 +2320,9 @@
         </w:r>
       </w:hyperlink>
     </w:p>
-    <w:bookmarkEnd w:id="80"/>
     <w:bookmarkEnd w:id="81"/>
-    <w:bookmarkStart w:id="82" w:name="otros-recursos-muy-útiles"/>
+    <w:bookmarkEnd w:id="82"/>
+    <w:bookmarkStart w:id="83" w:name="otros-recursos-muy-útiles"/>
     <w:p>
       <w:pPr>
         <w:pStyle w:val="Heading2"/>
@@ -2289,7 +2344,7 @@
       <w:pPr>
         <w:numPr>
           <w:ilvl w:val="0"/>
-          <w:numId w:val="1020"/>
+          <w:numId w:val="1021"/>
         </w:numPr>
         <w:pStyle w:val="Compact"/>
       </w:pPr>
@@ -2301,7 +2356,7 @@
       <w:pPr>
         <w:numPr>
           <w:ilvl w:val="0"/>
-          <w:numId w:val="1020"/>
+          <w:numId w:val="1021"/>
         </w:numPr>
         <w:pStyle w:val="Compact"/>
       </w:pPr>
@@ -2313,7 +2368,7 @@
       <w:pPr>
         <w:numPr>
           <w:ilvl w:val="0"/>
-          <w:numId w:val="1020"/>
+          <w:numId w:val="1021"/>
         </w:numPr>
         <w:pStyle w:val="Compact"/>
       </w:pPr>
@@ -2325,7 +2380,7 @@
       <w:pPr>
         <w:numPr>
           <w:ilvl w:val="0"/>
-          <w:numId w:val="1020"/>
+          <w:numId w:val="1021"/>
         </w:numPr>
         <w:pStyle w:val="Compact"/>
       </w:pPr>
@@ -2333,9 +2388,36 @@
         <w:t xml:space="preserve">Pizarra.</w:t>
       </w:r>
     </w:p>
-    <w:bookmarkEnd w:id="82"/>
     <w:bookmarkEnd w:id="83"/>
-    <w:bookmarkStart w:id="88" w:name="referencias-destacadas"/>
+    <w:bookmarkStart w:id="84" w:name="agradecimientos"/>
+    <w:p>
+      <w:pPr>
+        <w:pStyle w:val="Heading2"/>
+      </w:pPr>
+      <w:r>
+        <w:rPr>
+          <w:rStyle w:val="SectionNumber"/>
+        </w:rPr>
+        <w:t xml:space="preserve">4.6</w:t>
+      </w:r>
+      <w:r>
+        <w:tab/>
+      </w:r>
+      <w:r>
+        <w:t xml:space="preserve">Agradecimientos</w:t>
+      </w:r>
+    </w:p>
+    <w:p>
+      <w:pPr>
+        <w:pStyle w:val="FirstParagraph"/>
+      </w:pPr>
+      <w:r>
+        <w:t xml:space="preserve">Miledy Alberto y José Martínez agradecemos la colaboración de Rosmery Martínez y Juan Cabrera por su soporte en la logística del curso.</w:t>
+      </w:r>
+    </w:p>
+    <w:bookmarkEnd w:id="84"/>
+    <w:bookmarkEnd w:id="85"/>
+    <w:bookmarkStart w:id="90" w:name="referencias-destacadas"/>
     <w:p>
       <w:pPr>
         <w:pStyle w:val="Heading1"/>
@@ -2363,7 +2445,7 @@
       <w:r>
         <w:t xml:space="preserve"> </w:t>
       </w:r>
-      <w:hyperlink r:id="rId84">
+      <w:hyperlink r:id="rId86">
         <w:r>
           <w:rPr>
             <w:rStyle w:val="Hyperlink"/>
@@ -2382,7 +2464,7 @@
       <w:r>
         <w:t xml:space="preserve"> </w:t>
       </w:r>
-      <w:hyperlink r:id="rId85">
+      <w:hyperlink r:id="rId87">
         <w:r>
           <w:rPr>
             <w:rStyle w:val="Hyperlink"/>
@@ -2401,7 +2483,7 @@
       <w:r>
         <w:t xml:space="preserve"> </w:t>
       </w:r>
-      <w:hyperlink r:id="rId86">
+      <w:hyperlink r:id="rId88">
         <w:r>
           <w:rPr>
             <w:rStyle w:val="Hyperlink"/>
@@ -2420,7 +2502,7 @@
       <w:r>
         <w:t xml:space="preserve"> </w:t>
       </w:r>
-      <w:hyperlink r:id="rId87">
+      <w:hyperlink r:id="rId89">
         <w:r>
           <w:rPr>
             <w:rStyle w:val="Hyperlink"/>
@@ -2429,7 +2511,7 @@
         </w:r>
       </w:hyperlink>
     </w:p>
-    <w:bookmarkEnd w:id="88"/>
+    <w:bookmarkEnd w:id="90"/>
     <w:sectPr/>
   </w:body>
 </w:document>
@@ -2710,6 +2792,9 @@
     <w:abstractNumId w:val="991"/>
   </w:num>
   <w:num w:numId="1004">
+    <w:abstractNumId w:val="991"/>
+  </w:num>
+  <w:num w:numId="1005">
     <w:abstractNumId w:val="99411"/>
     <w:lvlOverride w:ilvl="0">
       <w:startOverride w:val="1"/>
@@ -2738,9 +2823,6 @@
     <w:lvlOverride w:ilvl="8">
       <w:startOverride w:val="1"/>
     </w:lvlOverride>
-  </w:num>
-  <w:num w:numId="1005">
-    <w:abstractNumId w:val="991"/>
   </w:num>
   <w:num w:numId="1006">
     <w:abstractNumId w:val="991"/>
@@ -2785,6 +2867,9 @@
     <w:abstractNumId w:val="991"/>
   </w:num>
   <w:num w:numId="1020">
+    <w:abstractNumId w:val="991"/>
+  </w:num>
+  <w:num w:numId="1021">
     <w:abstractNumId w:val="991"/>
   </w:num>
 </w:numbering>

</xml_diff>

<commit_message>
UPDATE minor update to slides (applications section) UPDATE README added new exercises
</commit_message>
<xml_diff>
--- a/README.docx
+++ b/README.docx
@@ -119,7 +119,7 @@
         <w:pStyle w:val="Date"/>
       </w:pPr>
       <w:r>
-        <w:t xml:space="preserve">2025-02-06</w:t>
+        <w:t xml:space="preserve">2025-02-07</w:t>
       </w:r>
     </w:p>
     <w:p>
@@ -416,7 +416,7 @@
       </w:r>
     </w:p>
     <w:bookmarkEnd w:id="30"/>
-    <w:bookmarkStart w:id="41" w:name="programa"/>
+    <w:bookmarkStart w:id="42" w:name="programa"/>
     <w:p>
       <w:pPr>
         <w:pStyle w:val="Heading1"/>
@@ -434,7 +434,7 @@
         <w:t xml:space="preserve">Programa</w:t>
       </w:r>
     </w:p>
-    <w:bookmarkStart w:id="36" w:name="X2936fc77e3a5a8dd60a1b77c5b5e631f858956b"/>
+    <w:bookmarkStart w:id="37" w:name="X2936fc77e3a5a8dd60a1b77c5b5e631f858956b"/>
     <w:p>
       <w:pPr>
         <w:pStyle w:val="Heading2"/>
@@ -487,7 +487,7 @@
         <w:pStyle w:val="Compact"/>
       </w:pPr>
       <w:r>
-        <w:t xml:space="preserve">Introducción a las tecnologías geoespaciales, entre ellas los Sistemas de Información Geográfica (SIG)</w:t>
+        <w:t xml:space="preserve">Introducción a las tecnologías geoespaciales, entre ellas los Sistemas de Información Geográfica (SIG).</w:t>
       </w:r>
     </w:p>
     <w:p>
@@ -499,7 +499,7 @@
         <w:pStyle w:val="Compact"/>
       </w:pPr>
       <w:r>
-        <w:t xml:space="preserve">Breve historia y evolución, comenzando en los SIG</w:t>
+        <w:t xml:space="preserve">Breve historia y evolución, comenzando en los SIG.</w:t>
       </w:r>
     </w:p>
     <w:p>
@@ -511,11 +511,11 @@
         <w:pStyle w:val="Compact"/>
       </w:pPr>
       <w:r>
-        <w:t xml:space="preserve">Aplicaciones de las tecnologías geoespaciales en diversas disciplinas</w:t>
+        <w:t xml:space="preserve">Aplicaciones de las tecnologías geoespaciales en diversas disciplinas.</w:t>
       </w:r>
     </w:p>
     <w:bookmarkEnd w:id="31"/>
-    <w:bookmarkStart w:id="32" w:name="segunda-sesión-1.5-horas"/>
+    <w:bookmarkStart w:id="33" w:name="segunda-sesión-1.5-horas"/>
     <w:p>
       <w:pPr>
         <w:pStyle w:val="Heading3"/>
@@ -554,7 +554,7 @@
         <w:pStyle w:val="Compact"/>
       </w:pPr>
       <w:r>
-        <w:t xml:space="preserve">Interfaz gráfica de QGIS</w:t>
+        <w:t xml:space="preserve">Interfaz gráfica de QGIS.</w:t>
       </w:r>
     </w:p>
     <w:p>
@@ -566,7 +566,7 @@
         <w:pStyle w:val="Compact"/>
       </w:pPr>
       <w:r>
-        <w:t xml:space="preserve">SRC (CRS), fuentes (WMS) para colocar como base</w:t>
+        <w:t xml:space="preserve">SRC (CRS), fuentes (WMS) para colocar como base (incluyendo QMS).</w:t>
       </w:r>
     </w:p>
     <w:p>
@@ -578,7 +578,7 @@
         <w:pStyle w:val="Compact"/>
       </w:pPr>
       <w:r>
-        <w:t xml:space="preserve">Cargar una fuente ráster, identificar, enmascarar, analizar, exportar</w:t>
+        <w:t xml:space="preserve">Cargar una fuente ráster, identificar, enmascarar, analizar, exportar.</w:t>
       </w:r>
     </w:p>
     <w:p>
@@ -590,7 +590,7 @@
         <w:pStyle w:val="Compact"/>
       </w:pPr>
       <w:r>
-        <w:t xml:space="preserve">Cargar una fuente vectorial, seleccionar, identificar, modificar</w:t>
+        <w:t xml:space="preserve">Cargar una fuente vectorial, seleccionar, identificar, modificar.</w:t>
       </w:r>
     </w:p>
     <w:p>
@@ -602,11 +602,64 @@
         <w:pStyle w:val="Compact"/>
       </w:pPr>
       <w:r>
-        <w:t xml:space="preserve">¿Python? ¿R? ¿Qué pintan en las tecnologías geoespaciales? Casos resueltos, demos.</w:t>
-      </w:r>
-    </w:p>
-    <w:bookmarkEnd w:id="32"/>
-    <w:bookmarkStart w:id="35" w:name="tercera-sesión-1.5-horas"/>
+        <w:t xml:space="preserve">Explorar una fuente KMZ (por ejemplo, el KMZ disponible</w:t>
+      </w:r>
+      <w:r>
+        <w:t xml:space="preserve"> </w:t>
+      </w:r>
+      <w:hyperlink r:id="rId32">
+        <w:r>
+          <w:rPr>
+            <w:rStyle w:val="Hyperlink"/>
+          </w:rPr>
+          <w:t xml:space="preserve">aquí</w:t>
+        </w:r>
+      </w:hyperlink>
+      <w:r>
+        <w:t xml:space="preserve">).</w:t>
+      </w:r>
+    </w:p>
+    <w:p>
+      <w:pPr>
+        <w:numPr>
+          <w:ilvl w:val="1"/>
+          <w:numId w:val="1005"/>
+        </w:numPr>
+        <w:pStyle w:val="Compact"/>
+      </w:pPr>
+      <w:r>
+        <w:t xml:space="preserve">STAC.</w:t>
+      </w:r>
+    </w:p>
+    <w:p>
+      <w:pPr>
+        <w:numPr>
+          <w:ilvl w:val="1"/>
+          <w:numId w:val="1005"/>
+        </w:numPr>
+        <w:pStyle w:val="Compact"/>
+      </w:pPr>
+      <w:r>
+        <w:t xml:space="preserve">¿Python? ¿R? ¿Qué pintan en las tecnologías geoespaciales? Casos resueltos, demos en presentación (ver sección</w:t>
+      </w:r>
+      <w:r>
+        <w:t xml:space="preserve"> </w:t>
+      </w:r>
+      <w:r>
+        <w:t xml:space="preserve">“</w:t>
+      </w:r>
+      <w:r>
+        <w:t xml:space="preserve">Aplicaciones</w:t>
+      </w:r>
+      <w:r>
+        <w:t xml:space="preserve">”</w:t>
+      </w:r>
+      <w:r>
+        <w:t xml:space="preserve">). Consola de Python en QGIS.</w:t>
+      </w:r>
+    </w:p>
+    <w:bookmarkEnd w:id="33"/>
+    <w:bookmarkStart w:id="36" w:name="tercera-sesión-1.5-horas"/>
     <w:p>
       <w:pPr>
         <w:pStyle w:val="Heading3"/>
@@ -665,7 +718,7 @@
       <w:r>
         <w:t xml:space="preserve"> </w:t>
       </w:r>
-      <w:hyperlink r:id="rId33">
+      <w:hyperlink r:id="rId34">
         <w:r>
           <w:rPr>
             <w:rStyle w:val="Hyperlink"/>
@@ -674,7 +727,10 @@
         </w:r>
       </w:hyperlink>
       <w:r>
-        <w:t xml:space="preserve">. En el ámbito del curso, un proyecto analítico es una pieza que apoya un estudio real, específicamente, una necesidad muy concreta que la información geográfica y las técnicas geoespaciales podrían ayudar a resolver. Dos ejemplos:</w:t>
+        <w:t xml:space="preserve"> </w:t>
+      </w:r>
+      <w:r>
+        <w:t xml:space="preserve">(lo abriré para recibir respuestas oportunamente). En el ámbito del curso, un proyecto analítico es una pieza que apoya un estudio real, específicamente, una necesidad muy concreta que la información geográfica y las técnicas geoespaciales podrían ayudar a resolver. Dos ejemplos:</w:t>
       </w:r>
     </w:p>
     <w:p>
@@ -740,7 +796,7 @@
       <w:r>
         <w:t xml:space="preserve"> </w:t>
       </w:r>
-      <w:hyperlink r:id="rId34">
+      <w:hyperlink r:id="rId35">
         <w:r>
           <w:rPr>
             <w:rStyle w:val="Hyperlink"/>
@@ -748,10 +804,16 @@
           <w:t xml:space="preserve">https://forms.gle/hsbYbzBhGJpMk4Mn8</w:t>
         </w:r>
       </w:hyperlink>
-    </w:p>
-    <w:bookmarkEnd w:id="35"/>
+      <w:r>
+        <w:t xml:space="preserve"> </w:t>
+      </w:r>
+      <w:r>
+        <w:t xml:space="preserve">(lo abriré para recibir respuestas oportunamente).</w:t>
+      </w:r>
+    </w:p>
     <w:bookmarkEnd w:id="36"/>
-    <w:bookmarkStart w:id="40" w:name="día-2.-desarrollo-de-proyectos"/>
+    <w:bookmarkEnd w:id="37"/>
+    <w:bookmarkStart w:id="41" w:name="día-2.-desarrollo-de-proyectos"/>
     <w:p>
       <w:pPr>
         <w:pStyle w:val="Heading2"/>
@@ -769,7 +831,7 @@
         <w:t xml:space="preserve">Día 2. Desarrollo de proyectos</w:t>
       </w:r>
     </w:p>
-    <w:bookmarkStart w:id="37" w:name="Xe048418e9e8311b3007e44ebae18f2d9dea8977"/>
+    <w:bookmarkStart w:id="38" w:name="Xe048418e9e8311b3007e44ebae18f2d9dea8977"/>
     <w:p>
       <w:pPr>
         <w:pStyle w:val="Heading3"/>
@@ -823,8 +885,8 @@
         <w:t xml:space="preserve">Implementación</w:t>
       </w:r>
     </w:p>
-    <w:bookmarkEnd w:id="37"/>
-    <w:bookmarkStart w:id="38" w:name="Xa68a1d7d78cddb4b7ee89fca15077ec0a475c88"/>
+    <w:bookmarkEnd w:id="38"/>
+    <w:bookmarkStart w:id="39" w:name="Xa68a1d7d78cddb4b7ee89fca15077ec0a475c88"/>
     <w:p>
       <w:pPr>
         <w:pStyle w:val="Heading3"/>
@@ -854,8 +916,8 @@
         <w:t xml:space="preserve">Mismo esquema que la anterior</w:t>
       </w:r>
     </w:p>
-    <w:bookmarkEnd w:id="38"/>
-    <w:bookmarkStart w:id="39" w:name="tercera-sesión-1-hora"/>
+    <w:bookmarkEnd w:id="39"/>
+    <w:bookmarkStart w:id="40" w:name="tercera-sesión-1-hora"/>
     <w:p>
       <w:pPr>
         <w:pStyle w:val="Heading3"/>
@@ -879,7 +941,6 @@
           <w:ilvl w:val="0"/>
           <w:numId w:val="1010"/>
         </w:numPr>
-        <w:pStyle w:val="Compact"/>
       </w:pPr>
       <w:r>
         <w:t xml:space="preserve">¿Necesito esto de las tecnologías geoespaciales realmente? ¿Necesito un nivel avanzado?</w:t>
@@ -891,16 +952,15 @@
           <w:ilvl w:val="0"/>
           <w:numId w:val="1010"/>
         </w:numPr>
-        <w:pStyle w:val="Compact"/>
       </w:pPr>
       <w:r>
         <w:t xml:space="preserve">Próximos pasos</w:t>
       </w:r>
     </w:p>
-    <w:bookmarkEnd w:id="39"/>
     <w:bookmarkEnd w:id="40"/>
     <w:bookmarkEnd w:id="41"/>
-    <w:bookmarkStart w:id="85" w:name="recursos"/>
+    <w:bookmarkEnd w:id="42"/>
+    <w:bookmarkStart w:id="86" w:name="recursos"/>
     <w:p>
       <w:pPr>
         <w:pStyle w:val="Heading1"/>
@@ -918,7 +978,7 @@
         <w:t xml:space="preserve">Recursos</w:t>
       </w:r>
     </w:p>
-    <w:bookmarkStart w:id="42" w:name="hardware-necesario"/>
+    <w:bookmarkStart w:id="43" w:name="hardware-necesario"/>
     <w:p>
       <w:pPr>
         <w:pStyle w:val="Heading2"/>
@@ -958,8 +1018,8 @@
         <w:t xml:space="preserve">Necesitarás una PC o Mac. Mi capacidad de dar soporte de instalación de paquetes de software en Windows y MacOS es muy limitada. Alguna IA seguramente te puede ayudar más que yo. Si usas una PC Linux, entonces seguramente seré un mejor soporte para la instalación de software.</w:t>
       </w:r>
     </w:p>
-    <w:bookmarkEnd w:id="42"/>
-    <w:bookmarkStart w:id="47" w:name="software"/>
+    <w:bookmarkEnd w:id="43"/>
+    <w:bookmarkStart w:id="48" w:name="software"/>
     <w:p>
       <w:pPr>
         <w:pStyle w:val="Heading2"/>
@@ -1142,7 +1202,7 @@
         </w:numPr>
         <w:pStyle w:val="Compact"/>
       </w:pPr>
-      <w:hyperlink r:id="rId43">
+      <w:hyperlink r:id="rId44">
         <w:r>
           <w:rPr>
             <w:rStyle w:val="Hyperlink"/>
@@ -1159,7 +1219,7 @@
         </w:numPr>
         <w:pStyle w:val="Compact"/>
       </w:pPr>
-      <w:hyperlink r:id="rId44">
+      <w:hyperlink r:id="rId45">
         <w:r>
           <w:rPr>
             <w:rStyle w:val="Hyperlink"/>
@@ -1218,7 +1278,7 @@
       <w:r>
         <w:t xml:space="preserve"> </w:t>
       </w:r>
-      <w:hyperlink r:id="rId45">
+      <w:hyperlink r:id="rId46">
         <w:r>
           <w:rPr>
             <w:rStyle w:val="Hyperlink"/>
@@ -1275,7 +1335,7 @@
       <w:r>
         <w:t xml:space="preserve"> </w:t>
       </w:r>
-      <w:hyperlink r:id="rId46">
+      <w:hyperlink r:id="rId47">
         <w:r>
           <w:rPr>
             <w:rStyle w:val="Hyperlink"/>
@@ -1417,8 +1477,8 @@
         <w:t xml:space="preserve">Docker. Si te queda mucha vida profesional por delante, aprender Docker es una gran inversión. Los viejos también estamos autorizados a aprender Docker, porque el infierno de las dependencias de software afecta a todos, jóvenes y viejos. Docker resuelve las dependencias bastante bien.</w:t>
       </w:r>
     </w:p>
-    <w:bookmarkEnd w:id="47"/>
-    <w:bookmarkStart w:id="57" w:name="Xcc9d9f7a4f20098e1ff031e294b6a395640bc8c"/>
+    <w:bookmarkEnd w:id="48"/>
+    <w:bookmarkStart w:id="58" w:name="Xcc9d9f7a4f20098e1ff031e294b6a395640bc8c"/>
     <w:p>
       <w:pPr>
         <w:pStyle w:val="Heading2"/>
@@ -1468,7 +1528,7 @@
         </w:numPr>
         <w:pStyle w:val="Compact"/>
       </w:pPr>
-      <w:hyperlink r:id="rId48">
+      <w:hyperlink r:id="rId49">
         <w:r>
           <w:rPr>
             <w:rStyle w:val="Hyperlink"/>
@@ -1482,7 +1542,7 @@
       <w:r>
         <w:t xml:space="preserve"> </w:t>
       </w:r>
-      <w:hyperlink r:id="rId49">
+      <w:hyperlink r:id="rId50">
         <w:r>
           <w:rPr>
             <w:rStyle w:val="Hyperlink"/>
@@ -1505,7 +1565,7 @@
         </w:numPr>
         <w:pStyle w:val="Compact"/>
       </w:pPr>
-      <w:hyperlink r:id="rId50">
+      <w:hyperlink r:id="rId51">
         <w:r>
           <w:rPr>
             <w:rStyle w:val="Hyperlink"/>
@@ -1543,7 +1603,7 @@
         </w:numPr>
         <w:pStyle w:val="Compact"/>
       </w:pPr>
-      <w:hyperlink r:id="rId51">
+      <w:hyperlink r:id="rId52">
         <w:r>
           <w:rPr>
             <w:rStyle w:val="Hyperlink"/>
@@ -1560,7 +1620,7 @@
         </w:numPr>
         <w:pStyle w:val="Compact"/>
       </w:pPr>
-      <w:hyperlink r:id="rId52">
+      <w:hyperlink r:id="rId53">
         <w:r>
           <w:rPr>
             <w:rStyle w:val="Hyperlink"/>
@@ -1577,7 +1637,7 @@
         </w:numPr>
         <w:pStyle w:val="Compact"/>
       </w:pPr>
-      <w:hyperlink r:id="rId53">
+      <w:hyperlink r:id="rId54">
         <w:r>
           <w:rPr>
             <w:rStyle w:val="Hyperlink"/>
@@ -1594,7 +1654,7 @@
       <w:r>
         <w:t xml:space="preserve"> </w:t>
       </w:r>
-      <w:hyperlink r:id="rId54">
+      <w:hyperlink r:id="rId55">
         <w:r>
           <w:rPr>
             <w:rStyle w:val="Hyperlink"/>
@@ -1611,7 +1671,7 @@
         </w:numPr>
         <w:pStyle w:val="Compact"/>
       </w:pPr>
-      <w:hyperlink r:id="rId55">
+      <w:hyperlink r:id="rId56">
         <w:r>
           <w:rPr>
             <w:rStyle w:val="Hyperlink"/>
@@ -1628,7 +1688,7 @@
         </w:numPr>
         <w:pStyle w:val="Compact"/>
       </w:pPr>
-      <w:hyperlink r:id="rId56">
+      <w:hyperlink r:id="rId57">
         <w:r>
           <w:rPr>
             <w:rStyle w:val="Hyperlink"/>
@@ -1652,8 +1712,8 @@
         <w:t xml:space="preserve">Zotero Desktop y cuenta en Zotero. Te podría ayudar a manejar citas y referencias. Existen otros servicios de apoyo para construir una buena lista de referencias, tales como Scite, CiteDrive y Perplexity, pero hay que andarse con cuidado con estos servicios, porque bien sabemos que en algunos casos, alucinan (valga añadir que han mejorado mucho en los últimos meses).</w:t>
       </w:r>
     </w:p>
-    <w:bookmarkEnd w:id="57"/>
-    <w:bookmarkStart w:id="82" w:name="fuentes-de-datos"/>
+    <w:bookmarkEnd w:id="58"/>
+    <w:bookmarkStart w:id="83" w:name="fuentes-de-datos"/>
     <w:p>
       <w:pPr>
         <w:pStyle w:val="Heading2"/>
@@ -1671,7 +1731,7 @@
         <w:t xml:space="preserve">Fuentes de datos</w:t>
       </w:r>
     </w:p>
-    <w:bookmarkStart w:id="58" w:name="recomendación-general"/>
+    <w:bookmarkStart w:id="59" w:name="recomendación-general"/>
     <w:p>
       <w:pPr>
         <w:pStyle w:val="Heading3"/>
@@ -1711,8 +1771,8 @@
         <w:t xml:space="preserve">Imágenes satelitales (por ejemplo, Landsat, Sentinel), bases de datos geográficos disponibles públicamente. Orientaré dónde obtener estas fuentes, pero últimamente recomiendo apuntar primero al Google Earth Engine.</w:t>
       </w:r>
     </w:p>
-    <w:bookmarkEnd w:id="58"/>
-    <w:bookmarkStart w:id="81" w:name="X59a06acc761667d17e64928755d02a6ab7648d5"/>
+    <w:bookmarkEnd w:id="59"/>
+    <w:bookmarkStart w:id="82" w:name="X59a06acc761667d17e64928755d02a6ab7648d5"/>
     <w:p>
       <w:pPr>
         <w:pStyle w:val="Heading3"/>
@@ -1738,7 +1798,7 @@
         </w:numPr>
         <w:pStyle w:val="Compact"/>
       </w:pPr>
-      <w:hyperlink r:id="rId59">
+      <w:hyperlink r:id="rId60">
         <w:r>
           <w:rPr>
             <w:rStyle w:val="Hyperlink"/>
@@ -1785,7 +1845,7 @@
         </w:numPr>
         <w:pStyle w:val="Compact"/>
       </w:pPr>
-      <w:hyperlink r:id="rId60">
+      <w:hyperlink r:id="rId61">
         <w:r>
           <w:rPr>
             <w:rStyle w:val="Hyperlink"/>
@@ -1802,7 +1862,7 @@
         </w:numPr>
         <w:pStyle w:val="Compact"/>
       </w:pPr>
-      <w:hyperlink r:id="rId61">
+      <w:hyperlink r:id="rId62">
         <w:r>
           <w:rPr>
             <w:rStyle w:val="Hyperlink"/>
@@ -1816,7 +1876,7 @@
       <w:r>
         <w:t xml:space="preserve"> </w:t>
       </w:r>
-      <w:hyperlink r:id="rId62">
+      <w:hyperlink r:id="rId63">
         <w:r>
           <w:rPr>
             <w:rStyle w:val="Hyperlink"/>
@@ -1932,7 +1992,7 @@
         </w:numPr>
         <w:pStyle w:val="Compact"/>
       </w:pPr>
-      <w:hyperlink r:id="rId63">
+      <w:hyperlink r:id="rId64">
         <w:r>
           <w:rPr>
             <w:rStyle w:val="Hyperlink"/>
@@ -1949,7 +2009,7 @@
         </w:numPr>
         <w:pStyle w:val="Compact"/>
       </w:pPr>
-      <w:hyperlink r:id="rId64">
+      <w:hyperlink r:id="rId65">
         <w:r>
           <w:rPr>
             <w:rStyle w:val="Hyperlink"/>
@@ -1966,7 +2026,7 @@
         </w:numPr>
         <w:pStyle w:val="Compact"/>
       </w:pPr>
-      <w:hyperlink r:id="rId65">
+      <w:hyperlink r:id="rId66">
         <w:r>
           <w:rPr>
             <w:rStyle w:val="Hyperlink"/>
@@ -1983,7 +2043,7 @@
         </w:numPr>
         <w:pStyle w:val="Compact"/>
       </w:pPr>
-      <w:hyperlink r:id="rId66">
+      <w:hyperlink r:id="rId67">
         <w:r>
           <w:rPr>
             <w:rStyle w:val="Hyperlink"/>
@@ -2000,7 +2060,7 @@
         </w:numPr>
         <w:pStyle w:val="Compact"/>
       </w:pPr>
-      <w:hyperlink r:id="rId67">
+      <w:hyperlink r:id="rId68">
         <w:r>
           <w:rPr>
             <w:rStyle w:val="Hyperlink"/>
@@ -2017,7 +2077,7 @@
         </w:numPr>
         <w:pStyle w:val="Compact"/>
       </w:pPr>
-      <w:hyperlink r:id="rId68">
+      <w:hyperlink r:id="rId69">
         <w:r>
           <w:rPr>
             <w:rStyle w:val="Hyperlink"/>
@@ -2034,7 +2094,7 @@
         </w:numPr>
         <w:pStyle w:val="Compact"/>
       </w:pPr>
-      <w:hyperlink r:id="rId69">
+      <w:hyperlink r:id="rId70">
         <w:r>
           <w:rPr>
             <w:rStyle w:val="Hyperlink"/>
@@ -2048,7 +2108,7 @@
       <w:r>
         <w:t xml:space="preserve"> </w:t>
       </w:r>
-      <w:hyperlink r:id="rId70">
+      <w:hyperlink r:id="rId71">
         <w:r>
           <w:rPr>
             <w:rStyle w:val="Hyperlink"/>
@@ -2086,7 +2146,7 @@
       <w:r>
         <w:t xml:space="preserve"> </w:t>
       </w:r>
-      <w:hyperlink r:id="rId71">
+      <w:hyperlink r:id="rId72">
         <w:r>
           <w:rPr>
             <w:rStyle w:val="Hyperlink"/>
@@ -2103,7 +2163,7 @@
         </w:numPr>
         <w:pStyle w:val="Compact"/>
       </w:pPr>
-      <w:hyperlink r:id="rId72">
+      <w:hyperlink r:id="rId73">
         <w:r>
           <w:rPr>
             <w:rStyle w:val="Hyperlink"/>
@@ -2120,7 +2180,7 @@
         </w:numPr>
         <w:pStyle w:val="Compact"/>
       </w:pPr>
-      <w:hyperlink r:id="rId73">
+      <w:hyperlink r:id="rId74">
         <w:r>
           <w:rPr>
             <w:rStyle w:val="Hyperlink"/>
@@ -2137,7 +2197,7 @@
         </w:numPr>
         <w:pStyle w:val="Compact"/>
       </w:pPr>
-      <w:hyperlink r:id="rId74">
+      <w:hyperlink r:id="rId75">
         <w:r>
           <w:rPr>
             <w:rStyle w:val="Hyperlink"/>
@@ -2178,7 +2238,7 @@
         </w:numPr>
         <w:pStyle w:val="Compact"/>
       </w:pPr>
-      <w:hyperlink r:id="rId75">
+      <w:hyperlink r:id="rId76">
         <w:r>
           <w:rPr>
             <w:rStyle w:val="Hyperlink"/>
@@ -2219,7 +2279,7 @@
         </w:numPr>
         <w:pStyle w:val="Compact"/>
       </w:pPr>
-      <w:hyperlink r:id="rId76">
+      <w:hyperlink r:id="rId77">
         <w:r>
           <w:rPr>
             <w:rStyle w:val="Hyperlink"/>
@@ -2236,7 +2296,7 @@
         </w:numPr>
         <w:pStyle w:val="Compact"/>
       </w:pPr>
-      <w:hyperlink r:id="rId77">
+      <w:hyperlink r:id="rId78">
         <w:r>
           <w:rPr>
             <w:rStyle w:val="Hyperlink"/>
@@ -2253,7 +2313,7 @@
         </w:numPr>
         <w:pStyle w:val="Compact"/>
       </w:pPr>
-      <w:hyperlink r:id="rId78">
+      <w:hyperlink r:id="rId79">
         <w:r>
           <w:rPr>
             <w:rStyle w:val="Hyperlink"/>
@@ -2294,7 +2354,7 @@
         </w:numPr>
         <w:pStyle w:val="Compact"/>
       </w:pPr>
-      <w:hyperlink r:id="rId79">
+      <w:hyperlink r:id="rId80">
         <w:r>
           <w:rPr>
             <w:rStyle w:val="Hyperlink"/>
@@ -2311,7 +2371,7 @@
         </w:numPr>
         <w:pStyle w:val="Compact"/>
       </w:pPr>
-      <w:hyperlink r:id="rId80">
+      <w:hyperlink r:id="rId81">
         <w:r>
           <w:rPr>
             <w:rStyle w:val="Hyperlink"/>
@@ -2320,9 +2380,9 @@
         </w:r>
       </w:hyperlink>
     </w:p>
-    <w:bookmarkEnd w:id="81"/>
     <w:bookmarkEnd w:id="82"/>
-    <w:bookmarkStart w:id="83" w:name="otros-recursos-muy-útiles"/>
+    <w:bookmarkEnd w:id="83"/>
+    <w:bookmarkStart w:id="84" w:name="otros-recursos-muy-útiles"/>
     <w:p>
       <w:pPr>
         <w:pStyle w:val="Heading2"/>
@@ -2388,8 +2448,8 @@
         <w:t xml:space="preserve">Pizarra.</w:t>
       </w:r>
     </w:p>
-    <w:bookmarkEnd w:id="83"/>
-    <w:bookmarkStart w:id="84" w:name="agradecimientos"/>
+    <w:bookmarkEnd w:id="84"/>
+    <w:bookmarkStart w:id="85" w:name="agradecimientos"/>
     <w:p>
       <w:pPr>
         <w:pStyle w:val="Heading2"/>
@@ -2415,9 +2475,9 @@
         <w:t xml:space="preserve">Miledy Alberto y José Martínez agradecemos la colaboración de Rosmery Martínez y Juan Cabrera por su soporte en la logística del curso.</w:t>
       </w:r>
     </w:p>
-    <w:bookmarkEnd w:id="84"/>
     <w:bookmarkEnd w:id="85"/>
-    <w:bookmarkStart w:id="90" w:name="referencias-destacadas"/>
+    <w:bookmarkEnd w:id="86"/>
+    <w:bookmarkStart w:id="91" w:name="referencias-destacadas"/>
     <w:p>
       <w:pPr>
         <w:pStyle w:val="Heading1"/>
@@ -2445,7 +2505,7 @@
       <w:r>
         <w:t xml:space="preserve"> </w:t>
       </w:r>
-      <w:hyperlink r:id="rId86">
+      <w:hyperlink r:id="rId87">
         <w:r>
           <w:rPr>
             <w:rStyle w:val="Hyperlink"/>
@@ -2464,7 +2524,7 @@
       <w:r>
         <w:t xml:space="preserve"> </w:t>
       </w:r>
-      <w:hyperlink r:id="rId87">
+      <w:hyperlink r:id="rId88">
         <w:r>
           <w:rPr>
             <w:rStyle w:val="Hyperlink"/>
@@ -2483,7 +2543,7 @@
       <w:r>
         <w:t xml:space="preserve"> </w:t>
       </w:r>
-      <w:hyperlink r:id="rId88">
+      <w:hyperlink r:id="rId89">
         <w:r>
           <w:rPr>
             <w:rStyle w:val="Hyperlink"/>
@@ -2502,7 +2562,7 @@
       <w:r>
         <w:t xml:space="preserve"> </w:t>
       </w:r>
-      <w:hyperlink r:id="rId89">
+      <w:hyperlink r:id="rId90">
         <w:r>
           <w:rPr>
             <w:rStyle w:val="Hyperlink"/>
@@ -2511,7 +2571,7 @@
         </w:r>
       </w:hyperlink>
     </w:p>
-    <w:bookmarkEnd w:id="90"/>
+    <w:bookmarkEnd w:id="91"/>
     <w:sectPr/>
   </w:body>
 </w:document>

</xml_diff>